<commit_message>
26-08-25, Gewerkt aan Katerin Stewart blog
</commit_message>
<xml_diff>
--- a/BlogsWord/Opdevoorsterij.docx
+++ b/BlogsWord/Opdevoorsterij.docx
@@ -129,26 +129,122 @@
           <w:rFonts w:cstheme="minorHAnsi"/>
           <w:lang w:val="en-NL"/>
         </w:rPr>
-        <w:t>xxxx</w:t>
-      </w:r>
-    </w:p>
-    <w:p>
-      <w:pPr>
-        <w:spacing w:line="360" w:lineRule="auto"/>
-        <w:rPr>
-          <w:rFonts w:cstheme="minorHAnsi"/>
-          <w:lang w:val="en-NL"/>
-        </w:rPr>
-      </w:pPr>
-    </w:p>
-    <w:p>
-      <w:pPr>
-        <w:spacing w:line="360" w:lineRule="auto"/>
-        <w:rPr>
-          <w:rFonts w:cstheme="minorHAnsi"/>
-          <w:lang w:val="en-NL"/>
-        </w:rPr>
-      </w:pPr>
+        <w:t xml:space="preserve">Katherine Stewart is een Amerikaanse journalist die de laatste vijftien jaar veel heeft geschreven over christelijk rechts in haar land.  Dat heeft ze gedaan in haar boeken *The Good News Club: The Christian Right’s Stealth Assault on American’ Children* (20xx) en in *The Power Worshippers: Inside the Dangerous Rise of Religious Nationalism* (20xx). Dat doet ze ook in laatste boek </w:t>
+      </w:r>
+      <w:r>
+        <w:rPr>
+          <w:rFonts w:cstheme="minorHAnsi"/>
+          <w:lang w:val="en-NL"/>
+        </w:rPr>
+        <w:t>*Money, Lies, and God. Inside the movement to destroy American Democracy</w:t>
+      </w:r>
+      <w:r>
+        <w:rPr>
+          <w:rFonts w:cstheme="minorHAnsi"/>
+          <w:lang w:val="en-NL"/>
+        </w:rPr>
+        <w:t>*</w:t>
+      </w:r>
+      <w:r>
+        <w:rPr>
+          <w:rFonts w:cstheme="minorHAnsi"/>
+          <w:lang w:val="en-NL"/>
+        </w:rPr>
+        <w:t xml:space="preserve"> dat dit jaar uitkwam. Als reporter kijkt ze rond wat er allemaal gebeurt en theoretiseert daar later over. Ook haar laatste boek is een verslag van de frontinie waar de Amerikaanse democratie fanatiek wordt aangevallen. Zij praat met leiders en met mensie die de anti-democratische beweging in haar land steunen. Ze gaat naar conferenties, zit om de tafel bij bijeenkomsten en praat met mensen. Zo komt ze in contact met die hele grote mix persoonlijkheden en zit ze op de voorste rij om te zien met welke activiteiten die democratie wordt aangevallen. Voor haar is het duidelijk dat deze beweging (divers en zeer gecompliceerd als ze is) een grote bedreiging vormt voor de Amerikaanse democratie. De anti-democratische beweging is voor haar de Amerikaanse variant van het </w:t>
+      </w:r>
+      <w:r>
+        <w:rPr>
+          <w:rFonts w:cstheme="minorHAnsi"/>
+          <w:lang w:val="en-NL"/>
+        </w:rPr>
+        <w:t>autoritarisme</w:t>
+      </w:r>
+      <w:r>
+        <w:rPr>
+          <w:rFonts w:cstheme="minorHAnsi"/>
+          <w:lang w:val="en-NL"/>
+        </w:rPr>
+        <w:t xml:space="preserve"> en fascisme dat het bestaande wil inwisselen voor iets nieuws. Een belangrijk kenmerk van dat nieuwe is dat bepaalde Amerikanen het recht hebben om de regels te bepalen en dat anderen de plicht hebben te gehoorzamen. </w:t>
+      </w:r>
+    </w:p>
+    <w:p>
+      <w:pPr>
+        <w:spacing w:line="360" w:lineRule="auto"/>
+        <w:ind w:firstLine="720"/>
+        <w:rPr>
+          <w:rFonts w:cstheme="minorHAnsi"/>
+          <w:lang w:val="en-NL"/>
+        </w:rPr>
+      </w:pPr>
+      <w:r>
+        <w:rPr>
+          <w:rFonts w:cstheme="minorHAnsi"/>
+          <w:lang w:val="en-NL"/>
+        </w:rPr>
+        <w:t>Amerika is tegenwoordig dagelijks in het nieuws. In wat wij</w:t>
+      </w:r>
+      <w:r>
+        <w:rPr>
+          <w:rFonts w:cstheme="minorHAnsi"/>
+          <w:lang w:val="en-NL"/>
+        </w:rPr>
+        <w:t xml:space="preserve"> over het ‘reactionair nihilime’, zoals Stewart het noemt,</w:t>
+      </w:r>
+      <w:r>
+        <w:rPr>
+          <w:rFonts w:cstheme="minorHAnsi"/>
+          <w:lang w:val="en-NL"/>
+        </w:rPr>
+        <w:t xml:space="preserve"> horen speelt steeds een kleine groep de hoofdrol.</w:t>
+      </w:r>
+      <w:r>
+        <w:rPr>
+          <w:rFonts w:cstheme="minorHAnsi"/>
+          <w:lang w:val="en-NL"/>
+        </w:rPr>
+        <w:t xml:space="preserve"> Stewart wil laten zien dat er heel wat meer achter de richting en het succes van de anti—democratische beweging ziet. Dat het beschikt over grote geldbronnen en er mensen met belangen bij betrokken zijn, dat er een netwerk van organisaties achterzit, dat er religieuze demagogen bijbetrokken zijn, net zo goed als complotdenkers en demagogen. </w:t>
+      </w:r>
+      <w:r>
+        <w:rPr>
+          <w:rFonts w:cstheme="minorHAnsi"/>
+          <w:lang w:val="en-NL"/>
+        </w:rPr>
+        <w:t xml:space="preserve">Voor Katerine </w:t>
+      </w:r>
+      <w:r>
+        <w:rPr>
+          <w:rFonts w:cstheme="minorHAnsi"/>
+          <w:lang w:val="en-NL"/>
+        </w:rPr>
+        <w:lastRenderedPageBreak/>
+        <w:t xml:space="preserve">Stewart is de opkomst van het anti-democratische beweging het grote politieke verhaal van deze tijd. Hoe die wortel schoot wil zij in dit boek begrijpbaar maken.  </w:t>
+      </w:r>
+    </w:p>
+    <w:p>
+      <w:pPr>
+        <w:spacing w:line="360" w:lineRule="auto"/>
+        <w:ind w:firstLine="720"/>
+        <w:rPr>
+          <w:rFonts w:cstheme="minorHAnsi"/>
+          <w:lang w:val="en-NL"/>
+        </w:rPr>
+      </w:pPr>
+    </w:p>
+    <w:p>
+      <w:pPr>
+        <w:spacing w:line="360" w:lineRule="auto"/>
+        <w:rPr>
+          <w:rFonts w:cstheme="minorHAnsi"/>
+          <w:lang w:val="en-NL"/>
+        </w:rPr>
+      </w:pPr>
+      <w:r>
+        <w:rPr>
+          <w:rFonts w:cstheme="minorHAnsi"/>
+          <w:lang w:val="en-NL"/>
+        </w:rPr>
+        <w:t xml:space="preserve"> </w:t>
+      </w:r>
       <w:r>
         <w:rPr>
           <w:rFonts w:cstheme="minorHAnsi"/>
@@ -179,44 +275,167 @@
           <w:rFonts w:cstheme="minorHAnsi"/>
           <w:lang w:val="en-NL"/>
         </w:rPr>
-        <w:t>Geld</w:t>
-      </w:r>
-    </w:p>
-    <w:p>
-      <w:pPr>
-        <w:spacing w:line="360" w:lineRule="auto"/>
-        <w:rPr>
-          <w:rFonts w:cstheme="minorHAnsi"/>
-          <w:lang w:val="en-NL"/>
-        </w:rPr>
-      </w:pPr>
-      <w:r>
-        <w:rPr>
-          <w:rFonts w:cstheme="minorHAnsi"/>
-          <w:lang w:val="en-NL"/>
-        </w:rPr>
-        <w:t>Leugens</w:t>
-      </w:r>
-    </w:p>
-    <w:p>
-      <w:pPr>
-        <w:spacing w:line="360" w:lineRule="auto"/>
-        <w:rPr>
-          <w:rFonts w:cstheme="minorHAnsi"/>
-          <w:lang w:val="en-NL"/>
-        </w:rPr>
-      </w:pPr>
-      <w:r>
-        <w:rPr>
-          <w:rFonts w:cstheme="minorHAnsi"/>
-          <w:lang w:val="en-NL"/>
-        </w:rPr>
-        <w:t>Demonen</w:t>
-      </w:r>
-    </w:p>
-    <w:p>
-      <w:pPr>
-        <w:spacing w:line="360" w:lineRule="auto"/>
+        <w:t xml:space="preserve">Met geld dragen steenrijke Amerikanen bij aan de Amerikaanse Christelijke nationale beweging. Joan en James Lindsey hebben met Pepsi fortuinen verdiend. Zij hebben met flinke bedragen een organisatie opgezet om pastoren van conservatie kerken in swing-states op te roepen om voor Trump te stemmen. Zij willen ‘Goddelijk bestuur’ mogelijk maken. Kiezen voor bijbelse waarden betekent hier kiezen voor de Republikeinen.  De pastoren krijgen allerlei gereedschappen en middelen in handen om hun kerkgangers niet alleen voor de Republieken maar ook om pro-leven en pro—familie te laten kiezen. Of zoals we het materiaal lezen: </w:t>
+      </w:r>
+      <w:r>
+        <w:rPr>
+          <w:rFonts w:cstheme="minorHAnsi"/>
+          <w:lang w:val="en-NL"/>
+        </w:rPr>
+        <w:t xml:space="preserve">“We moeten de mannen zijn </w:t>
+      </w:r>
+      <w:r>
+        <w:rPr>
+          <w:rFonts w:cstheme="minorHAnsi"/>
+          <w:lang w:val="en-NL"/>
+        </w:rPr>
+        <w:t>zoals</w:t>
+      </w:r>
+      <w:r>
+        <w:rPr>
+          <w:rFonts w:cstheme="minorHAnsi"/>
+          <w:lang w:val="en-NL"/>
+        </w:rPr>
+        <w:t xml:space="preserve"> God ons geschapen heeft; strijders voor alles wat goed, waar en rechtvaardig is.”</w:t>
+      </w:r>
+      <w:r>
+        <w:rPr>
+          <w:rFonts w:cstheme="minorHAnsi"/>
+          <w:lang w:val="en-NL"/>
+        </w:rPr>
+        <w:t xml:space="preserve"> De kerk niet als cruiseschip, maar als slagschip. Ging het in de christelijke beweging voorheen nog om naastenliefde, hongerbestrijding en er zijn voor de daklozen, nu wordt er vanuit christelijke hoek een culturele oorlog gevoerd en strijd geleverd tegen secularisten,, humanisten, liberalen en iedereen die niet de familiewaarden voorop stelt. Alles gaat in de richting van wat het grote geld ten goede komt, alles is gehoorzaam aan het grote geld. Het ‘huisvrouwen populisme’ van de Moms for Liberty komen we hier ook tegen dat opkomt voor de familie, de gemeenschap en God. Deze groep ontstond in de coronatijd in Florida tijdens de pandemie toen zij tegen maatregelen demonstreerden. De rechten van ouders staan bij hen voorop. Het publieke onderwijs krijgt de schuld van wat er verkeerd is aan de moderne samenleving. Niet alleen de basisscholen, ook het voortgezet onderwis en het hoger onder is geïnfecteerd door het secularisme, het woke-isme en het de gender-ideologie. Al die biljonairs die hun grote geld hebben verdiend in de olie, de software ontwikkeling en de marketing oefenen hun invloed uit op de schoolbesturen en het onderwijsbeleid.</w:t>
+      </w:r>
+    </w:p>
+    <w:p>
+      <w:pPr>
+        <w:spacing w:line="360" w:lineRule="auto"/>
+        <w:ind w:firstLine="720"/>
+        <w:rPr>
+          <w:rFonts w:cstheme="minorHAnsi"/>
+          <w:lang w:val="en-NL"/>
+        </w:rPr>
+      </w:pPr>
+      <w:r>
+        <w:rPr>
+          <w:rFonts w:cstheme="minorHAnsi"/>
+          <w:lang w:val="en-NL"/>
+        </w:rPr>
+        <w:t>Dan zijn er ook nog de l</w:t>
+      </w:r>
+      <w:r>
+        <w:rPr>
+          <w:rFonts w:cstheme="minorHAnsi"/>
+          <w:lang w:val="en-NL"/>
+        </w:rPr>
+        <w:t>eugens</w:t>
+      </w:r>
+      <w:r>
+        <w:rPr>
+          <w:rFonts w:cstheme="minorHAnsi"/>
+          <w:lang w:val="en-NL"/>
+        </w:rPr>
+        <w:t xml:space="preserve"> die in het verhaal meespelen. Het idee dat de elites, de media, de instituten en de overheid doordrenkt zijn met woke-isme. Dat werd zichtbaar in Florida waar het New College hiervan werd verdacht. Deze gerenommeerde opleiding werd slachtoffer van deze cultuuroorlog. De strijd werd aangevoerd door gouverneur De Santis  die er een soort privaat christelijk nationalistisch college van wilde maken. Het is ook </w:t>
+      </w:r>
+      <w:r>
+        <w:rPr>
+          <w:rFonts w:cstheme="minorHAnsi"/>
+          <w:lang w:val="en-NL"/>
+        </w:rPr>
+        <w:lastRenderedPageBreak/>
+        <w:t xml:space="preserve">te zien aan het Project 2025 van de Heritage Foundation, een lijvig plan dat in 2023 is geschreven en laat zien hoe het nieuwe Amerika eruit gaat zien. In ieder geval moet de president het land redden van zijn kosmoplitische, overopgeleide en anti-christelijke aanhangers. Dan is er nog het Claremont Instituut dat ooit een intellectuele naam had en nu vol radicale nihilisten zit en de wereld indelen in mensen zoals wij en de woke-communisten. </w:t>
+      </w:r>
+      <w:r>
+        <w:rPr>
+          <w:rFonts w:cstheme="minorHAnsi"/>
+          <w:lang w:val="en-NL"/>
+        </w:rPr>
+        <w:t xml:space="preserve">Dat gerenommeerde instituut is een mannenbolwerk geworden geobserdeerd door identiteitspolitiek en hun kritiek op diversiteit, gelijkheid en inclusie. </w:t>
+      </w:r>
+      <w:r>
+        <w:rPr>
+          <w:rFonts w:cstheme="minorHAnsi"/>
+          <w:lang w:val="en-NL"/>
+        </w:rPr>
+        <w:t>De leugens ook dat met het geld dat naar de staat gaat, alleen maar geld over de balk wordt gegooid. Ze willen niet de staat opheffen, alleen maar een staat die hun eigen geld ten goede komt.</w:t>
+      </w:r>
+    </w:p>
+    <w:p>
+      <w:pPr>
+        <w:spacing w:line="360" w:lineRule="auto"/>
+        <w:ind w:firstLine="720"/>
+        <w:rPr>
+          <w:rFonts w:cstheme="minorHAnsi"/>
+          <w:lang w:val="en-NL"/>
+        </w:rPr>
+      </w:pPr>
+      <w:r>
+        <w:rPr>
+          <w:rFonts w:cstheme="minorHAnsi"/>
+          <w:lang w:val="en-NL"/>
+        </w:rPr>
+        <w:t xml:space="preserve">Dan zijn nog de demonen, complotdenkers en strijders van de geest die overal aan de rechterkant opdoemen en </w:t>
+      </w:r>
+      <w:r>
+        <w:rPr>
+          <w:rFonts w:cstheme="minorHAnsi"/>
+          <w:lang w:val="en-NL"/>
+        </w:rPr>
+        <w:t>d</w:t>
+      </w:r>
+      <w:r>
+        <w:rPr>
+          <w:rFonts w:cstheme="minorHAnsi"/>
+          <w:lang w:val="en-NL"/>
+        </w:rPr>
+        <w:t>e</w:t>
+      </w:r>
+      <w:r>
+        <w:rPr>
+          <w:rFonts w:cstheme="minorHAnsi"/>
+          <w:lang w:val="en-NL"/>
+        </w:rPr>
+        <w:t xml:space="preserve"> tegenstanders </w:t>
+      </w:r>
+      <w:r>
+        <w:rPr>
+          <w:rFonts w:cstheme="minorHAnsi"/>
+          <w:lang w:val="en-NL"/>
+        </w:rPr>
+        <w:t>zien als een</w:t>
+      </w:r>
+      <w:r>
+        <w:rPr>
+          <w:rFonts w:cstheme="minorHAnsi"/>
+          <w:lang w:val="en-NL"/>
+        </w:rPr>
+        <w:t xml:space="preserve"> kwaadaardig</w:t>
+      </w:r>
+      <w:r>
+        <w:rPr>
+          <w:rFonts w:cstheme="minorHAnsi"/>
+          <w:lang w:val="en-NL"/>
+        </w:rPr>
+        <w:t xml:space="preserve"> </w:t>
+      </w:r>
+      <w:r>
+        <w:rPr>
+          <w:rFonts w:cstheme="minorHAnsi"/>
+          <w:lang w:val="en-NL"/>
+        </w:rPr>
+        <w:t>systeem dat het christendom wil aanvallen</w:t>
+      </w:r>
+      <w:r>
+        <w:rPr>
+          <w:rFonts w:cstheme="minorHAnsi"/>
+          <w:lang w:val="en-NL"/>
+        </w:rPr>
+        <w:t xml:space="preserve">. De ReAwaken-tour is daar een voorbeeld van waar complottheorie, misinformatie, ontkennen van verkiezinsuitslagen in samenkomen. Dat is volgens Stewart niets nieuws want paranoia en samenzwering is niets nieuws in de Amerikaase geschiedenis. </w:t>
+      </w:r>
+    </w:p>
+    <w:p>
+      <w:pPr>
+        <w:spacing w:line="360" w:lineRule="auto"/>
+        <w:ind w:firstLine="720"/>
         <w:rPr>
           <w:rFonts w:cstheme="minorHAnsi"/>
           <w:lang w:val="en-NL"/>
@@ -256,15 +475,202 @@
           <w:lang w:val="en-NL"/>
         </w:rPr>
       </w:pPr>
-    </w:p>
-    <w:p>
-      <w:pPr>
-        <w:spacing w:line="360" w:lineRule="auto"/>
-        <w:rPr>
-          <w:rFonts w:cstheme="minorHAnsi"/>
-          <w:lang w:val="en-NL"/>
-        </w:rPr>
-      </w:pPr>
+      <w:r>
+        <w:rPr>
+          <w:rFonts w:cstheme="minorHAnsi"/>
+          <w:lang w:val="en-NL"/>
+        </w:rPr>
+        <w:t>De anti-democratische beweging is volgens Stewart een symptoom en niet de oorzaak van de Amerikaanse crisis</w:t>
+      </w:r>
+      <w:r>
+        <w:rPr>
+          <w:rFonts w:cstheme="minorHAnsi"/>
+          <w:lang w:val="en-NL"/>
+        </w:rPr>
+        <w:t xml:space="preserve"> in de samenleving waar nu sprake van is. Belangrijk is het volgens Stewart om te weten hoe deze ontwikkeling is te verklaren. Meegespeeld heeft in ieder geval de grote economische ongelijkheid gedurende de laatste bijna 50 jaar. Er is een oligarchie onstaan met verschillende strata. Het verdiende loon stagneerde voor het merendeel van de mensen en de levensverwachting nam af. Het geloof in het algemeen welzijn brokkelde af, de angst om status te verliezen nam toe en er ontstond een soort collectieve psychose. De nieuwe politiek komt een klein deel van de mensen ten goede maar doet de meerderheid kwaad. Het wil vernietigen en niet creëren en angst en grieven nemen de plaats in van hoop. In dit boek laat ze zien dat deze beweging geen hoofdkwartier heeft, maar wel een krachtig netwerk van leiders, strategen en donoren. Het kent ook allerlei organisaties die met elkaar verbonden zijn, waar mensen bij betrokken zijn en allerlei initiatieven om het anti-democratisch programma uit te voeren. De dominante ideologie van deze anti-democratisch beweging is het christelijk nationalisme, die ook sterke </w:t>
+      </w:r>
+      <w:r>
+        <w:rPr>
+          <w:rFonts w:cstheme="minorHAnsi"/>
+          <w:lang w:val="en-NL"/>
+        </w:rPr>
+        <w:lastRenderedPageBreak/>
+        <w:t>internationale verbinding kent met authoritaire regimes in Rusland en Hongarije onder andere.</w:t>
+      </w:r>
+    </w:p>
+    <w:p>
+      <w:pPr>
+        <w:spacing w:line="360" w:lineRule="auto"/>
+        <w:rPr>
+          <w:rFonts w:cstheme="minorHAnsi"/>
+          <w:lang w:val="en-NL"/>
+        </w:rPr>
+      </w:pPr>
+      <w:r>
+        <w:rPr>
+          <w:rFonts w:cstheme="minorHAnsi"/>
+          <w:lang w:val="en-NL"/>
+        </w:rPr>
+        <w:tab/>
+        <w:t xml:space="preserve">Het lezen van het boek maakt je niet vrolijk. Stewart blijft hoopvol. Amerika heeft eerder in de geschiedenis tegen het autoritaire aangeschuurd en is daarvan terug gekomen. Zij noemt een aantal punten waarop ze deze hoop op democratie baseert. Allereert, schrijft ze, moet we ons ervan bewust zijn dat we nog steeds in de meerderheid zijn. Daarvoor is het wel goed om te kijken welke politieke hervormingen hier nodig zijn. Een meer proportioneel systeem van representatie moet daarom overwogen worden. Daarnaast moeten we beseffen dat de anti-democratische beweging meer verdeeld is dan we denken en het is goed deze verschillen te laten zien. Dan is er volgens haar sprake van grote ongelijkheid die democratie erodeert en die moet worden aangepakt door progressieve belastingheffing door te voeren en zwart geld aan te pakken. De scheiding van kerk en staat is een nobel streven maar hier in de Amerikaanse werkelijkheid van tegenwoordig geen spraken. In naam van religieuze vrijheid gaat er geld naar religieuze groepen die hier vervolgens politieke actie mee voeren. De democratisch beweging moet het belang inzien van sterk publiek onderwijs en media die het publiek en de waarheid dient. Kenns blijft macht. Als er iets van de anti-democratische beweging te leren is, is dat organisatie er toe doet.  Het is nodig om over langere termijn te denken, te investeren in mensen en organisaties, coalities op te bouwen en lokaal bezig te zijn. Iedereen moet zich afvragen wat kan ikzelf doen en democratie doet er toe.  </w:t>
+      </w:r>
+    </w:p>
+    <w:p>
+      <w:pPr>
+        <w:spacing w:line="360" w:lineRule="auto"/>
+        <w:ind w:firstLine="720"/>
+        <w:rPr>
+          <w:rFonts w:cstheme="minorHAnsi"/>
+          <w:lang w:val="en-NL"/>
+        </w:rPr>
+      </w:pPr>
+      <w:r>
+        <w:rPr>
+          <w:rFonts w:cstheme="minorHAnsi"/>
+          <w:lang w:val="en-NL"/>
+        </w:rPr>
+        <w:t xml:space="preserve">Daar moet wel bij opgewerkt worden dat zij het boek vlak voor de verkiezingen schreef. Daarna is van alles gebeurt dat waar in dit boek al over werd gesproken. </w:t>
+      </w:r>
+      <w:r>
+        <w:rPr>
+          <w:rFonts w:cstheme="minorHAnsi"/>
+          <w:lang w:val="en-NL"/>
+        </w:rPr>
+        <w:t xml:space="preserve">De krachten </w:t>
+      </w:r>
+      <w:r>
+        <w:rPr>
+          <w:rFonts w:cstheme="minorHAnsi"/>
+          <w:lang w:val="en-NL"/>
+        </w:rPr>
+        <w:t>in de</w:t>
+      </w:r>
+      <w:r>
+        <w:rPr>
+          <w:rFonts w:cstheme="minorHAnsi"/>
+          <w:lang w:val="en-NL"/>
+        </w:rPr>
+        <w:t xml:space="preserve"> democratie, </w:t>
+      </w:r>
+      <w:r>
+        <w:rPr>
+          <w:rFonts w:cstheme="minorHAnsi"/>
+          <w:lang w:val="en-NL"/>
+        </w:rPr>
+        <w:t xml:space="preserve">de rechttaat, de </w:t>
+      </w:r>
+      <w:r>
+        <w:rPr>
+          <w:rFonts w:cstheme="minorHAnsi"/>
+          <w:lang w:val="en-NL"/>
+        </w:rPr>
+        <w:t xml:space="preserve">instellingen en </w:t>
+      </w:r>
+      <w:r>
+        <w:rPr>
+          <w:rFonts w:cstheme="minorHAnsi"/>
+          <w:lang w:val="en-NL"/>
+        </w:rPr>
+        <w:t xml:space="preserve">de </w:t>
+      </w:r>
+      <w:r>
+        <w:rPr>
+          <w:rFonts w:cstheme="minorHAnsi"/>
+          <w:lang w:val="en-NL"/>
+        </w:rPr>
+        <w:t xml:space="preserve">samenleving </w:t>
+      </w:r>
+      <w:r>
+        <w:rPr>
+          <w:rFonts w:cstheme="minorHAnsi"/>
+          <w:lang w:val="en-NL"/>
+        </w:rPr>
+        <w:t xml:space="preserve">zijn en worden </w:t>
+      </w:r>
+      <w:r>
+        <w:rPr>
+          <w:rFonts w:cstheme="minorHAnsi"/>
+          <w:lang w:val="en-NL"/>
+        </w:rPr>
+        <w:t>aan</w:t>
+      </w:r>
+      <w:r>
+        <w:rPr>
+          <w:rFonts w:cstheme="minorHAnsi"/>
+          <w:lang w:val="en-NL"/>
+        </w:rPr>
+        <w:t>ge</w:t>
+      </w:r>
+      <w:r>
+        <w:rPr>
+          <w:rFonts w:cstheme="minorHAnsi"/>
+          <w:lang w:val="en-NL"/>
+        </w:rPr>
+        <w:t>vallen</w:t>
+      </w:r>
+      <w:r>
+        <w:rPr>
+          <w:rFonts w:cstheme="minorHAnsi"/>
+          <w:lang w:val="en-NL"/>
+        </w:rPr>
+        <w:t>. De reactionair nihilisten proberen de</w:t>
+      </w:r>
+      <w:r>
+        <w:rPr>
+          <w:rFonts w:cstheme="minorHAnsi"/>
+          <w:lang w:val="en-NL"/>
+        </w:rPr>
+        <w:t xml:space="preserve"> politieke macht te grijpen. </w:t>
+      </w:r>
+      <w:r>
+        <w:rPr>
+          <w:rFonts w:cstheme="minorHAnsi"/>
+          <w:lang w:val="en-NL"/>
+        </w:rPr>
+        <w:t>Het is onduidelijk welke kant het uitgaat.</w:t>
+      </w:r>
+      <w:r>
+        <w:rPr>
+          <w:rFonts w:cstheme="minorHAnsi"/>
+          <w:lang w:val="en-NL"/>
+        </w:rPr>
+        <w:t xml:space="preserve"> </w:t>
+      </w:r>
+      <w:r>
+        <w:rPr>
+          <w:rFonts w:cstheme="minorHAnsi"/>
+          <w:lang w:val="en-NL"/>
+        </w:rPr>
+        <w:t>Zeker is in ieder geval dat een goed</w:t>
+      </w:r>
+      <w:r>
+        <w:rPr>
+          <w:rFonts w:cstheme="minorHAnsi"/>
+          <w:lang w:val="en-NL"/>
+        </w:rPr>
+        <w:t xml:space="preserve"> geïnformeerde en georganiseerde oppositie </w:t>
+      </w:r>
+      <w:r>
+        <w:rPr>
+          <w:rFonts w:cstheme="minorHAnsi"/>
+          <w:lang w:val="en-NL"/>
+        </w:rPr>
+        <w:t xml:space="preserve">nodig zijn om </w:t>
+      </w:r>
+      <w:r>
+        <w:rPr>
+          <w:rFonts w:cstheme="minorHAnsi"/>
+          <w:lang w:val="en-NL"/>
+        </w:rPr>
+        <w:t>hen tegenhouden.</w:t>
+      </w:r>
+      <w:r>
+        <w:rPr>
+          <w:rFonts w:cstheme="minorHAnsi"/>
+          <w:lang w:val="en-NL"/>
+        </w:rPr>
+        <w:t xml:space="preserve"> Dit boek helpt daar enorm bij.</w:t>
+      </w:r>
     </w:p>
     <w:p>
       <w:pPr>
@@ -422,6 +828,7 @@
           <w:rFonts w:cstheme="minorHAnsi"/>
           <w:lang w:val="en-NL"/>
         </w:rPr>
+        <w:lastRenderedPageBreak/>
         <w:t>![](Screenshot.png)</w:t>
       </w:r>
     </w:p>
@@ -958,7 +1365,6 @@
   <w:style w:type="character" w:default="1" w:styleId="DefaultParagraphFont">
     <w:name w:val="Default Paragraph Font"/>
     <w:uiPriority w:val="1"/>
-    <w:semiHidden/>
     <w:unhideWhenUsed/>
   </w:style>
   <w:style w:type="table" w:default="1" w:styleId="TableNormal">

</xml_diff>

<commit_message>
26-0825, blog Stewart geschreven
</commit_message>
<xml_diff>
--- a/BlogsWord/Opdevoorsterij.docx
+++ b/BlogsWord/Opdevoorsterij.docx
@@ -129,14 +129,35 @@
           <w:rFonts w:cstheme="minorHAnsi"/>
           <w:lang w:val="en-NL"/>
         </w:rPr>
-        <w:t xml:space="preserve">Katherine Stewart is een Amerikaanse journalist die de laatste vijftien jaar veel heeft geschreven over christelijk rechts in haar land.  Dat heeft ze gedaan in haar boeken *The Good News Club: The Christian Right’s Stealth Assault on American’ Children* (20xx) en in *The Power Worshippers: Inside the Dangerous Rise of Religious Nationalism* (20xx). Dat doet ze ook in laatste boek </w:t>
-      </w:r>
-      <w:r>
-        <w:rPr>
-          <w:rFonts w:cstheme="minorHAnsi"/>
-          <w:lang w:val="en-NL"/>
-        </w:rPr>
-        <w:t>*Money, Lies, and God. Inside the movement to destroy American Democracy</w:t>
+        <w:t>Katherine Stewart is een Amerikaanse journalist die de laatste vijftien jaar veel heeft geschreven over christelijk rechts in haar land.  Dat heeft ze gedaan in haar boeken *The Good News Club: The Christian Right’s Stealth Assault on American’ Children* (20xx) en  *The Power Worshippers: Inside the Dangerous Rise of Religious Nationalism* (20</w:t>
+      </w:r>
+      <w:r>
+        <w:rPr>
+          <w:rFonts w:cstheme="minorHAnsi"/>
+          <w:lang w:val="en-NL"/>
+        </w:rPr>
+        <w:t>20</w:t>
+      </w:r>
+      <w:r>
+        <w:rPr>
+          <w:rFonts w:cstheme="minorHAnsi"/>
+          <w:lang w:val="en-NL"/>
+        </w:rPr>
+        <w:t xml:space="preserve">). Dat doet ze ook </w:t>
+      </w:r>
+      <w:r>
+        <w:rPr>
+          <w:rFonts w:cstheme="minorHAnsi"/>
+          <w:lang w:val="en-NL"/>
+        </w:rPr>
+        <w:t xml:space="preserve">weer </w:t>
+      </w:r>
+      <w:r>
+        <w:rPr>
+          <w:rFonts w:cstheme="minorHAnsi"/>
+          <w:lang w:val="en-NL"/>
+        </w:rPr>
+        <w:t>in laatste boek *Money, Lies, and God. Inside the movement to destroy American Democracy</w:t>
       </w:r>
       <w:r>
         <w:rPr>
@@ -150,7 +171,49 @@
           <w:rFonts w:cstheme="minorHAnsi"/>
           <w:lang w:val="en-NL"/>
         </w:rPr>
-        <w:t xml:space="preserve"> dat dit jaar uitkwam. Als reporter kijkt ze rond wat er allemaal gebeurt en theoretiseert daar later over. Ook haar laatste boek is een verslag van de frontinie waar de Amerikaanse democratie fanatiek wordt aangevallen. Zij praat met leiders en met mensie die de anti-democratische beweging in haar land steunen. Ze gaat naar conferenties, zit om de tafel bij bijeenkomsten en praat met mensen. Zo komt ze in contact met die hele grote mix persoonlijkheden en zit ze op de voorste rij om te zien met welke activiteiten die democratie wordt aangevallen. Voor haar is het duidelijk dat deze beweging (divers en zeer gecompliceerd als ze is) een grote bedreiging vormt voor de Amerikaanse democratie. De anti-democratische beweging is voor haar de Amerikaanse variant van het </w:t>
+        <w:t xml:space="preserve"> dat dit jaar uitkwam. Als reporter kijkt ze rond wat er allemaal gebeurt en theoretiseert daar later over. Ook haar laatste boek is een verslag van de frontinie</w:t>
+      </w:r>
+      <w:r>
+        <w:rPr>
+          <w:rFonts w:cstheme="minorHAnsi"/>
+          <w:lang w:val="en-NL"/>
+        </w:rPr>
+        <w:t>s, de linies</w:t>
+      </w:r>
+      <w:r>
+        <w:rPr>
+          <w:rFonts w:cstheme="minorHAnsi"/>
+          <w:lang w:val="en-NL"/>
+        </w:rPr>
+        <w:t xml:space="preserve"> waar</w:t>
+      </w:r>
+      <w:r>
+        <w:rPr>
+          <w:rFonts w:cstheme="minorHAnsi"/>
+          <w:lang w:val="en-NL"/>
+        </w:rPr>
+        <w:t xml:space="preserve"> vanuit</w:t>
+      </w:r>
+      <w:r>
+        <w:rPr>
+          <w:rFonts w:cstheme="minorHAnsi"/>
+          <w:lang w:val="en-NL"/>
+        </w:rPr>
+        <w:t xml:space="preserve"> de Amerikaanse democratie fanatiek wordt aangevallen. Zij praat met leiders en met mensie die de anti-democratische beweging in haar land steunen. Ze gaat naar conferenties, zit om de tafel bij bijeenkomsten en praat met mensen. Zo komt ze in contact met die hele grote mix </w:t>
+      </w:r>
+      <w:r>
+        <w:rPr>
+          <w:rFonts w:cstheme="minorHAnsi"/>
+          <w:lang w:val="en-NL"/>
+        </w:rPr>
+        <w:t xml:space="preserve">van </w:t>
+      </w:r>
+      <w:r>
+        <w:rPr>
+          <w:rFonts w:cstheme="minorHAnsi"/>
+          <w:lang w:val="en-NL"/>
+        </w:rPr>
+        <w:t xml:space="preserve">persoonlijkheden en zit ze op de voorste rij om te zien met welke activiteiten die democratie wordt aangevallen. Voor haar is het duidelijk dat deze beweging (divers en gecompliceerd als ze is) een grote bedreiging vormt voor de Amerikaanse democratie. De anti-democratische beweging is voor haar de Amerikaanse variant van het </w:t>
       </w:r>
       <w:r>
         <w:rPr>
@@ -188,28 +251,168 @@
           <w:rFonts w:cstheme="minorHAnsi"/>
           <w:lang w:val="en-NL"/>
         </w:rPr>
-        <w:t xml:space="preserve"> over het ‘reactionair nihilime’, zoals Stewart het noemt,</w:t>
-      </w:r>
-      <w:r>
-        <w:rPr>
-          <w:rFonts w:cstheme="minorHAnsi"/>
-          <w:lang w:val="en-NL"/>
-        </w:rPr>
-        <w:t xml:space="preserve"> horen speelt steeds een kleine groep de hoofdrol.</w:t>
-      </w:r>
-      <w:r>
-        <w:rPr>
-          <w:rFonts w:cstheme="minorHAnsi"/>
-          <w:lang w:val="en-NL"/>
-        </w:rPr>
-        <w:t xml:space="preserve"> Stewart wil laten zien dat er heel wat meer achter de richting en het succes van de anti—democratische beweging ziet. Dat het beschikt over grote geldbronnen en er mensen met belangen bij betrokken zijn, dat er een netwerk van organisaties achterzit, dat er religieuze demagogen bijbetrokken zijn, net zo goed als complotdenkers en demagogen. </w:t>
-      </w:r>
-      <w:r>
-        <w:rPr>
-          <w:rFonts w:cstheme="minorHAnsi"/>
-          <w:lang w:val="en-NL"/>
-        </w:rPr>
-        <w:t xml:space="preserve">Voor Katerine </w:t>
+        <w:t xml:space="preserve"> horen</w:t>
+      </w:r>
+      <w:r>
+        <w:rPr>
+          <w:rFonts w:cstheme="minorHAnsi"/>
+          <w:lang w:val="en-NL"/>
+        </w:rPr>
+        <w:t xml:space="preserve"> over het ‘reactionair nihili</w:t>
+      </w:r>
+      <w:r>
+        <w:rPr>
+          <w:rFonts w:cstheme="minorHAnsi"/>
+          <w:lang w:val="en-NL"/>
+        </w:rPr>
+        <w:t>s</w:t>
+      </w:r>
+      <w:r>
+        <w:rPr>
+          <w:rFonts w:cstheme="minorHAnsi"/>
+          <w:lang w:val="en-NL"/>
+        </w:rPr>
+        <w:t xml:space="preserve">me’, zoals Stewart het noemt,  speelt steeds een kleine groep de hoofdrol. Stewart wil laten zien dat er heel wat meer achter de </w:t>
+      </w:r>
+      <w:r>
+        <w:rPr>
+          <w:rFonts w:cstheme="minorHAnsi"/>
+          <w:lang w:val="en-NL"/>
+        </w:rPr>
+        <w:t>coulissen van</w:t>
+      </w:r>
+      <w:r>
+        <w:rPr>
+          <w:rFonts w:cstheme="minorHAnsi"/>
+          <w:lang w:val="en-NL"/>
+        </w:rPr>
+        <w:t xml:space="preserve"> de anti—democratische beweging </w:t>
+      </w:r>
+      <w:r>
+        <w:rPr>
+          <w:rFonts w:cstheme="minorHAnsi"/>
+          <w:lang w:val="en-NL"/>
+        </w:rPr>
+        <w:t>plaatsvindt</w:t>
+      </w:r>
+      <w:r>
+        <w:rPr>
+          <w:rFonts w:cstheme="minorHAnsi"/>
+          <w:lang w:val="en-NL"/>
+        </w:rPr>
+        <w:t xml:space="preserve">. </w:t>
+      </w:r>
+      <w:r>
+        <w:rPr>
+          <w:rFonts w:cstheme="minorHAnsi"/>
+          <w:lang w:val="en-NL"/>
+        </w:rPr>
+        <w:t>Die beweging</w:t>
+      </w:r>
+      <w:r>
+        <w:rPr>
+          <w:rFonts w:cstheme="minorHAnsi"/>
+          <w:lang w:val="en-NL"/>
+        </w:rPr>
+        <w:t xml:space="preserve"> beschikt over grote geldbronnen</w:t>
+      </w:r>
+      <w:r>
+        <w:rPr>
+          <w:rFonts w:cstheme="minorHAnsi"/>
+          <w:lang w:val="en-NL"/>
+        </w:rPr>
+        <w:t xml:space="preserve"> van mensen die hun belangen willen verdedigen. E</w:t>
+      </w:r>
+      <w:r>
+        <w:rPr>
+          <w:rFonts w:cstheme="minorHAnsi"/>
+          <w:lang w:val="en-NL"/>
+        </w:rPr>
+        <w:t xml:space="preserve">r </w:t>
+      </w:r>
+      <w:r>
+        <w:rPr>
+          <w:rFonts w:cstheme="minorHAnsi"/>
+          <w:lang w:val="en-NL"/>
+        </w:rPr>
+        <w:t xml:space="preserve">zit </w:t>
+      </w:r>
+      <w:r>
+        <w:rPr>
+          <w:rFonts w:cstheme="minorHAnsi"/>
+          <w:lang w:val="en-NL"/>
+        </w:rPr>
+        <w:t xml:space="preserve">een </w:t>
+      </w:r>
+      <w:r>
+        <w:rPr>
+          <w:rFonts w:cstheme="minorHAnsi"/>
+          <w:lang w:val="en-NL"/>
+        </w:rPr>
+        <w:t xml:space="preserve">heel </w:t>
+      </w:r>
+      <w:r>
+        <w:rPr>
+          <w:rFonts w:cstheme="minorHAnsi"/>
+          <w:lang w:val="en-NL"/>
+        </w:rPr>
+        <w:t>netwerk van organisaties achter</w:t>
+      </w:r>
+      <w:r>
+        <w:rPr>
+          <w:rFonts w:cstheme="minorHAnsi"/>
+          <w:lang w:val="en-NL"/>
+        </w:rPr>
+        <w:t xml:space="preserve"> en</w:t>
+      </w:r>
+      <w:r>
+        <w:rPr>
+          <w:rFonts w:cstheme="minorHAnsi"/>
+          <w:lang w:val="en-NL"/>
+        </w:rPr>
+        <w:t xml:space="preserve"> er </w:t>
+      </w:r>
+      <w:r>
+        <w:rPr>
+          <w:rFonts w:cstheme="minorHAnsi"/>
+          <w:lang w:val="en-NL"/>
+        </w:rPr>
+        <w:t xml:space="preserve">zijn </w:t>
+      </w:r>
+      <w:r>
+        <w:rPr>
+          <w:rFonts w:cstheme="minorHAnsi"/>
+          <w:lang w:val="en-NL"/>
+        </w:rPr>
+        <w:t xml:space="preserve">religieuze </w:t>
+      </w:r>
+      <w:r>
+        <w:rPr>
+          <w:rFonts w:cstheme="minorHAnsi"/>
+          <w:lang w:val="en-NL"/>
+        </w:rPr>
+        <w:t xml:space="preserve">en andere </w:t>
+      </w:r>
+      <w:r>
+        <w:rPr>
+          <w:rFonts w:cstheme="minorHAnsi"/>
+          <w:lang w:val="en-NL"/>
+        </w:rPr>
+        <w:t>demagogen bij</w:t>
+      </w:r>
+      <w:r>
+        <w:rPr>
+          <w:rFonts w:cstheme="minorHAnsi"/>
+          <w:lang w:val="en-NL"/>
+        </w:rPr>
+        <w:t xml:space="preserve"> </w:t>
+      </w:r>
+      <w:r>
+        <w:rPr>
+          <w:rFonts w:cstheme="minorHAnsi"/>
+          <w:lang w:val="en-NL"/>
+        </w:rPr>
+        <w:t xml:space="preserve">betrokken zijn, net zo goed als complotdenkers. Voor </w:t>
       </w:r>
       <w:r>
         <w:rPr>
@@ -217,7 +420,35 @@
           <w:lang w:val="en-NL"/>
         </w:rPr>
         <w:lastRenderedPageBreak/>
-        <w:t xml:space="preserve">Stewart is de opkomst van het anti-democratische beweging het grote politieke verhaal van deze tijd. Hoe die wortel schoot wil zij in dit boek begrijpbaar maken.  </w:t>
+        <w:t xml:space="preserve">Katerine Stewart is de opkomst van </w:t>
+      </w:r>
+      <w:r>
+        <w:rPr>
+          <w:rFonts w:cstheme="minorHAnsi"/>
+          <w:lang w:val="en-NL"/>
+        </w:rPr>
+        <w:t>deze</w:t>
+      </w:r>
+      <w:r>
+        <w:rPr>
+          <w:rFonts w:cstheme="minorHAnsi"/>
+          <w:lang w:val="en-NL"/>
+        </w:rPr>
+        <w:t xml:space="preserve"> anti-democratische beweging het grote politieke verhaal van deze tijd. </w:t>
+      </w:r>
+      <w:r>
+        <w:rPr>
+          <w:rFonts w:cstheme="minorHAnsi"/>
+          <w:lang w:val="en-NL"/>
+        </w:rPr>
+        <w:t>Dat verhaal wil ze met ons delen.</w:t>
+      </w:r>
+      <w:r>
+        <w:rPr>
+          <w:rFonts w:cstheme="minorHAnsi"/>
+          <w:lang w:val="en-NL"/>
+        </w:rPr>
+        <w:t xml:space="preserve"> </w:t>
       </w:r>
     </w:p>
     <w:p>
@@ -275,7 +506,147 @@
           <w:rFonts w:cstheme="minorHAnsi"/>
           <w:lang w:val="en-NL"/>
         </w:rPr>
-        <w:t xml:space="preserve">Met geld dragen steenrijke Amerikanen bij aan de Amerikaanse Christelijke nationale beweging. Joan en James Lindsey hebben met Pepsi fortuinen verdiend. Zij hebben met flinke bedragen een organisatie opgezet om pastoren van conservatie kerken in swing-states op te roepen om voor Trump te stemmen. Zij willen ‘Goddelijk bestuur’ mogelijk maken. Kiezen voor bijbelse waarden betekent hier kiezen voor de Republikeinen.  De pastoren krijgen allerlei gereedschappen en middelen in handen om hun kerkgangers niet alleen voor de Republieken maar ook om pro-leven en pro—familie te laten kiezen. Of zoals we het materiaal lezen: </w:t>
+        <w:t xml:space="preserve">Met geld dragen steenrijke Amerikanen bij aan de Amerikaanse </w:t>
+      </w:r>
+      <w:r>
+        <w:rPr>
+          <w:rFonts w:cstheme="minorHAnsi"/>
+          <w:lang w:val="en-NL"/>
+        </w:rPr>
+        <w:t>c</w:t>
+      </w:r>
+      <w:r>
+        <w:rPr>
+          <w:rFonts w:cstheme="minorHAnsi"/>
+          <w:lang w:val="en-NL"/>
+        </w:rPr>
+        <w:t xml:space="preserve">hristelijke nationale beweging. Joan en James Lindsey hebben met Pepsi fortuinen verdiend. Zij hebben met flinke bedragen een organisatie opgezet om pastoren van conservatie kerken in </w:t>
+      </w:r>
+      <w:r>
+        <w:rPr>
+          <w:rFonts w:cstheme="minorHAnsi"/>
+          <w:lang w:val="en-NL"/>
+        </w:rPr>
+        <w:t>‘</w:t>
+      </w:r>
+      <w:r>
+        <w:rPr>
+          <w:rFonts w:cstheme="minorHAnsi"/>
+          <w:lang w:val="en-NL"/>
+        </w:rPr>
+        <w:t>swing-states</w:t>
+      </w:r>
+      <w:r>
+        <w:rPr>
+          <w:rFonts w:cstheme="minorHAnsi"/>
+          <w:lang w:val="en-NL"/>
+        </w:rPr>
+        <w:t>’</w:t>
+      </w:r>
+      <w:r>
+        <w:rPr>
+          <w:rFonts w:cstheme="minorHAnsi"/>
+          <w:lang w:val="en-NL"/>
+        </w:rPr>
+        <w:t xml:space="preserve"> op te roepen om voor Trump te stemmen. Zij willen ‘Goddelijk bestuur’ mogelijk maken</w:t>
+      </w:r>
+      <w:r>
+        <w:rPr>
+          <w:rFonts w:cstheme="minorHAnsi"/>
+          <w:lang w:val="en-NL"/>
+        </w:rPr>
+        <w:t xml:space="preserve"> en kiezen </w:t>
+      </w:r>
+      <w:r>
+        <w:rPr>
+          <w:rFonts w:cstheme="minorHAnsi"/>
+          <w:lang w:val="en-NL"/>
+        </w:rPr>
+        <w:t>voor bijbelse waarden</w:t>
+      </w:r>
+      <w:r>
+        <w:rPr>
+          <w:rFonts w:cstheme="minorHAnsi"/>
+          <w:lang w:val="en-NL"/>
+        </w:rPr>
+        <w:t>. Dat</w:t>
+      </w:r>
+      <w:r>
+        <w:rPr>
+          <w:rFonts w:cstheme="minorHAnsi"/>
+          <w:lang w:val="en-NL"/>
+        </w:rPr>
+        <w:t xml:space="preserve"> betekent hier </w:t>
+      </w:r>
+      <w:r>
+        <w:rPr>
+          <w:rFonts w:cstheme="minorHAnsi"/>
+          <w:lang w:val="en-NL"/>
+        </w:rPr>
+        <w:t xml:space="preserve">niets anders dan </w:t>
+      </w:r>
+      <w:r>
+        <w:rPr>
+          <w:rFonts w:cstheme="minorHAnsi"/>
+          <w:lang w:val="en-NL"/>
+        </w:rPr>
+        <w:t xml:space="preserve">kiezen voor de Republikeinen.  De pastoren krijgen allerlei gereedschappen en middelen in handen om hun kerkgangers niet alleen voor de Republieken </w:t>
+      </w:r>
+      <w:r>
+        <w:rPr>
+          <w:rFonts w:cstheme="minorHAnsi"/>
+          <w:lang w:val="en-NL"/>
+        </w:rPr>
+        <w:t xml:space="preserve">te laten kiezen </w:t>
+      </w:r>
+      <w:r>
+        <w:rPr>
+          <w:rFonts w:cstheme="minorHAnsi"/>
+          <w:lang w:val="en-NL"/>
+        </w:rPr>
+        <w:t xml:space="preserve">maar ook </w:t>
+      </w:r>
+      <w:r>
+        <w:rPr>
+          <w:rFonts w:cstheme="minorHAnsi"/>
+          <w:lang w:val="en-NL"/>
+        </w:rPr>
+        <w:t>voor</w:t>
+      </w:r>
+      <w:r>
+        <w:rPr>
+          <w:rFonts w:cstheme="minorHAnsi"/>
+          <w:lang w:val="en-NL"/>
+        </w:rPr>
+        <w:t xml:space="preserve"> pro-leven en pro—familie. Of zoals we </w:t>
+      </w:r>
+      <w:r>
+        <w:rPr>
+          <w:rFonts w:cstheme="minorHAnsi"/>
+          <w:lang w:val="en-NL"/>
+        </w:rPr>
+        <w:t xml:space="preserve">in dat </w:t>
+      </w:r>
+      <w:r>
+        <w:rPr>
+          <w:rFonts w:cstheme="minorHAnsi"/>
+          <w:lang w:val="en-NL"/>
+        </w:rPr>
+        <w:t xml:space="preserve">materiaal </w:t>
+      </w:r>
+      <w:r>
+        <w:rPr>
+          <w:rFonts w:cstheme="minorHAnsi"/>
+          <w:lang w:val="en-NL"/>
+        </w:rPr>
+        <w:t xml:space="preserve">kunnen </w:t>
+      </w:r>
+      <w:r>
+        <w:rPr>
+          <w:rFonts w:cstheme="minorHAnsi"/>
+          <w:lang w:val="en-NL"/>
+        </w:rPr>
+        <w:t xml:space="preserve">lezen: </w:t>
       </w:r>
       <w:r>
         <w:rPr>
@@ -303,7 +674,189 @@
           <w:rFonts w:cstheme="minorHAnsi"/>
           <w:lang w:val="en-NL"/>
         </w:rPr>
-        <w:t xml:space="preserve"> De kerk niet als cruiseschip, maar als slagschip. Ging het in de christelijke beweging voorheen nog om naastenliefde, hongerbestrijding en er zijn voor de daklozen, nu wordt er vanuit christelijke hoek een culturele oorlog gevoerd en strijd geleverd tegen secularisten,, humanisten, liberalen en iedereen die niet de familiewaarden voorop stelt. Alles gaat in de richting van wat het grote geld ten goede komt, alles is gehoorzaam aan het grote geld. Het ‘huisvrouwen populisme’ van de Moms for Liberty komen we hier ook tegen dat opkomt voor de familie, de gemeenschap en God. Deze groep ontstond in de coronatijd in Florida tijdens de pandemie toen zij tegen maatregelen demonstreerden. De rechten van ouders staan bij hen voorop. Het publieke onderwijs krijgt de schuld van wat er verkeerd is aan de moderne samenleving. Niet alleen de basisscholen, ook het voortgezet onderwis en het hoger onder is geïnfecteerd door het secularisme, het woke-isme en het de gender-ideologie. Al die biljonairs die hun grote geld hebben verdiend in de olie, de software ontwikkeling en de marketing oefenen hun invloed uit op de schoolbesturen en het onderwijsbeleid.</w:t>
+        <w:t xml:space="preserve"> De kerk </w:t>
+      </w:r>
+      <w:r>
+        <w:rPr>
+          <w:rFonts w:cstheme="minorHAnsi"/>
+          <w:lang w:val="en-NL"/>
+        </w:rPr>
+        <w:t xml:space="preserve">is hier niet een </w:t>
+      </w:r>
+      <w:r>
+        <w:rPr>
+          <w:rFonts w:cstheme="minorHAnsi"/>
+          <w:lang w:val="en-NL"/>
+        </w:rPr>
+        <w:t xml:space="preserve">cruiseschip, maar </w:t>
+      </w:r>
+      <w:r>
+        <w:rPr>
+          <w:rFonts w:cstheme="minorHAnsi"/>
+          <w:lang w:val="en-NL"/>
+        </w:rPr>
+        <w:t xml:space="preserve">eerder een </w:t>
+      </w:r>
+      <w:r>
+        <w:rPr>
+          <w:rFonts w:cstheme="minorHAnsi"/>
+          <w:lang w:val="en-NL"/>
+        </w:rPr>
+        <w:t xml:space="preserve">slagschip. </w:t>
+      </w:r>
+      <w:r>
+        <w:rPr>
+          <w:rFonts w:cstheme="minorHAnsi"/>
+          <w:lang w:val="en-NL"/>
+        </w:rPr>
+        <w:t>Want g</w:t>
+      </w:r>
+      <w:r>
+        <w:rPr>
+          <w:rFonts w:cstheme="minorHAnsi"/>
+          <w:lang w:val="en-NL"/>
+        </w:rPr>
+        <w:t>ing het in d</w:t>
+      </w:r>
+      <w:r>
+        <w:rPr>
+          <w:rFonts w:cstheme="minorHAnsi"/>
+          <w:lang w:val="en-NL"/>
+        </w:rPr>
+        <w:t>i</w:t>
+      </w:r>
+      <w:r>
+        <w:rPr>
+          <w:rFonts w:cstheme="minorHAnsi"/>
+          <w:lang w:val="en-NL"/>
+        </w:rPr>
+        <w:t xml:space="preserve">e christelijke beweging voorheen nog om naastenliefde, hongerbestrijding en </w:t>
+      </w:r>
+      <w:r>
+        <w:rPr>
+          <w:rFonts w:cstheme="minorHAnsi"/>
+          <w:lang w:val="en-NL"/>
+        </w:rPr>
+        <w:t xml:space="preserve">er zijn </w:t>
+      </w:r>
+      <w:r>
+        <w:rPr>
+          <w:rFonts w:cstheme="minorHAnsi"/>
+          <w:lang w:val="en-NL"/>
+        </w:rPr>
+        <w:t>voor de daklozen, nu wordt er vanuit christelijke hoek een culturele oorlog gevoerd en strijd geleverd tegen secularisten, humanisten, liberalen en iedereen die niet de familiewaarden voorop stelt. Alles gaat in de richting van wat het grote geld ten goede komt</w:t>
+      </w:r>
+      <w:r>
+        <w:rPr>
+          <w:rFonts w:cstheme="minorHAnsi"/>
+          <w:lang w:val="en-NL"/>
+        </w:rPr>
+        <w:t xml:space="preserve"> en</w:t>
+      </w:r>
+      <w:r>
+        <w:rPr>
+          <w:rFonts w:cstheme="minorHAnsi"/>
+          <w:lang w:val="en-NL"/>
+        </w:rPr>
+        <w:t xml:space="preserve"> alles is gehoorzaam aan het grote geld. Het ‘huisvrouwen populisme’ van de Moms for Liberty komen we hier ook tegen</w:t>
+      </w:r>
+      <w:r>
+        <w:rPr>
+          <w:rFonts w:cstheme="minorHAnsi"/>
+          <w:lang w:val="en-NL"/>
+        </w:rPr>
+        <w:t>. Ook zij komen</w:t>
+      </w:r>
+      <w:r>
+        <w:rPr>
+          <w:rFonts w:cstheme="minorHAnsi"/>
+          <w:lang w:val="en-NL"/>
+        </w:rPr>
+        <w:t xml:space="preserve"> op</w:t>
+      </w:r>
+      <w:r>
+        <w:rPr>
+          <w:rFonts w:cstheme="minorHAnsi"/>
+          <w:lang w:val="en-NL"/>
+        </w:rPr>
+        <w:t xml:space="preserve"> </w:t>
+      </w:r>
+      <w:r>
+        <w:rPr>
+          <w:rFonts w:cstheme="minorHAnsi"/>
+          <w:lang w:val="en-NL"/>
+        </w:rPr>
+        <w:t xml:space="preserve">voor de familie, de gemeenschap en God. Deze groep ontstond in de coronatijd in Florida toen zij tegen </w:t>
+      </w:r>
+      <w:r>
+        <w:rPr>
+          <w:rFonts w:cstheme="minorHAnsi"/>
+          <w:lang w:val="en-NL"/>
+        </w:rPr>
+        <w:t xml:space="preserve">allerlei </w:t>
+      </w:r>
+      <w:r>
+        <w:rPr>
+          <w:rFonts w:cstheme="minorHAnsi"/>
+          <w:lang w:val="en-NL"/>
+        </w:rPr>
+        <w:t xml:space="preserve">maatregelen demonstreerden. De rechten van ouders staan bij </w:t>
+      </w:r>
+      <w:r>
+        <w:rPr>
+          <w:rFonts w:cstheme="minorHAnsi"/>
+          <w:lang w:val="en-NL"/>
+        </w:rPr>
+        <w:t xml:space="preserve">deze moeders </w:t>
+      </w:r>
+      <w:r>
+        <w:rPr>
+          <w:rFonts w:cstheme="minorHAnsi"/>
+          <w:lang w:val="en-NL"/>
+        </w:rPr>
+        <w:t xml:space="preserve">voorop. Het publieke onderwijs krijgt de schuld van wat er verkeerd is aan de moderne samenleving. Niet alleen de basisscholen, ook het voortgezet onderwis en het hoger onder is geïnfecteerd door het secularisme, het woke-isme en de gender-ideologie. </w:t>
+      </w:r>
+      <w:r>
+        <w:rPr>
+          <w:rFonts w:cstheme="minorHAnsi"/>
+          <w:lang w:val="en-NL"/>
+        </w:rPr>
+        <w:t>De</w:t>
+      </w:r>
+      <w:r>
+        <w:rPr>
+          <w:rFonts w:cstheme="minorHAnsi"/>
+          <w:lang w:val="en-NL"/>
+        </w:rPr>
+        <w:t xml:space="preserve"> biljonairs die hun grote geld hebben verdiend in de olie, de software ontwikkeling</w:t>
+      </w:r>
+      <w:r>
+        <w:rPr>
+          <w:rFonts w:cstheme="minorHAnsi"/>
+          <w:lang w:val="en-NL"/>
+        </w:rPr>
+        <w:t xml:space="preserve">, </w:t>
+      </w:r>
+      <w:r>
+        <w:rPr>
+          <w:rFonts w:cstheme="minorHAnsi"/>
+          <w:lang w:val="en-NL"/>
+        </w:rPr>
+        <w:t xml:space="preserve">de marketing </w:t>
+      </w:r>
+      <w:r>
+        <w:rPr>
+          <w:rFonts w:cstheme="minorHAnsi"/>
+          <w:lang w:val="en-NL"/>
+        </w:rPr>
+        <w:t xml:space="preserve">ed. </w:t>
+      </w:r>
+      <w:r>
+        <w:rPr>
+          <w:rFonts w:cstheme="minorHAnsi"/>
+          <w:lang w:val="en-NL"/>
+        </w:rPr>
+        <w:t>oefenen hun invloed uit op de schoolbesturen en het onderwijsbeleid.</w:t>
       </w:r>
     </w:p>
     <w:p>
@@ -334,7 +887,21 @@
           <w:rFonts w:cstheme="minorHAnsi"/>
           <w:lang w:val="en-NL"/>
         </w:rPr>
-        <w:t xml:space="preserve"> die in het verhaal meespelen. Het idee dat de elites, de media, de instituten en de overheid doordrenkt zijn met woke-isme. Dat werd zichtbaar in Florida waar het New College hiervan werd verdacht. Deze gerenommeerde opleiding werd slachtoffer van deze cultuuroorlog. De strijd werd aangevoerd door gouverneur De Santis  die er een soort privaat christelijk nationalistisch college van wilde maken. Het is ook </w:t>
+        <w:t xml:space="preserve"> die in het verhaal meespelen. Het idee dat de elites, de media, de instituten en de overheid doordrenkt zijn met woke-isme. Dat werd </w:t>
+      </w:r>
+      <w:r>
+        <w:rPr>
+          <w:rFonts w:cstheme="minorHAnsi"/>
+          <w:lang w:val="en-NL"/>
+        </w:rPr>
+        <w:t xml:space="preserve">bijvoorbeeld </w:t>
+      </w:r>
+      <w:r>
+        <w:rPr>
+          <w:rFonts w:cstheme="minorHAnsi"/>
+          <w:lang w:val="en-NL"/>
+        </w:rPr>
+        <w:t xml:space="preserve">zichtbaar in Florida waar het New College hiervan werd verdacht. Deze gerenommeerde opleiding werd slachtoffer van deze cultuuroorlog. De strijd werd </w:t>
       </w:r>
       <w:r>
         <w:rPr>
@@ -342,21 +909,77 @@
           <w:lang w:val="en-NL"/>
         </w:rPr>
         <w:lastRenderedPageBreak/>
-        <w:t xml:space="preserve">te zien aan het Project 2025 van de Heritage Foundation, een lijvig plan dat in 2023 is geschreven en laat zien hoe het nieuwe Amerika eruit gaat zien. In ieder geval moet de president het land redden van zijn kosmoplitische, overopgeleide en anti-christelijke aanhangers. Dan is er nog het Claremont Instituut dat ooit een intellectuele naam had en nu vol radicale nihilisten zit en de wereld indelen in mensen zoals wij en de woke-communisten. </w:t>
-      </w:r>
-      <w:r>
-        <w:rPr>
-          <w:rFonts w:cstheme="minorHAnsi"/>
-          <w:lang w:val="en-NL"/>
-        </w:rPr>
-        <w:t xml:space="preserve">Dat gerenommeerde instituut is een mannenbolwerk geworden geobserdeerd door identiteitspolitiek en hun kritiek op diversiteit, gelijkheid en inclusie. </w:t>
-      </w:r>
-      <w:r>
-        <w:rPr>
-          <w:rFonts w:cstheme="minorHAnsi"/>
-          <w:lang w:val="en-NL"/>
-        </w:rPr>
-        <w:t>De leugens ook dat met het geld dat naar de staat gaat, alleen maar geld over de balk wordt gegooid. Ze willen niet de staat opheffen, alleen maar een staat die hun eigen geld ten goede komt.</w:t>
+        <w:t>aangevoerd door gouverneur De Santis  die er een soort privaat christelijk nationalistisch college van wilde maken. Het is ook te zien aan het Project 2025 van de Heritage Foundation, een lijvig plan dat in 2023 is geschreven en laat zien hoe het nieuwe Amerika eruit gaat zien. In ieder geval moet de president het land redden van zijn kosmoplitische, overopgeleide en anti-christelijke aanhangers. Dan is er nog het Claremont Instituut dat ooit een intellectuele naam had en nu vol radicale nihilisten zit en de wereld inde</w:t>
+      </w:r>
+      <w:r>
+        <w:rPr>
+          <w:rFonts w:cstheme="minorHAnsi"/>
+          <w:lang w:val="en-NL"/>
+        </w:rPr>
+        <w:t>elt</w:t>
+      </w:r>
+      <w:r>
+        <w:rPr>
+          <w:rFonts w:cstheme="minorHAnsi"/>
+          <w:lang w:val="en-NL"/>
+        </w:rPr>
+        <w:t xml:space="preserve"> in mensen zoals wij en de woke-communisten. </w:t>
+      </w:r>
+      <w:r>
+        <w:rPr>
+          <w:rFonts w:cstheme="minorHAnsi"/>
+          <w:lang w:val="en-NL"/>
+        </w:rPr>
+        <w:t xml:space="preserve">Dat gerenommeerde instituut is een mannenbolwerk geworden geobserdeerd door identiteitspolitiek en </w:t>
+      </w:r>
+      <w:r>
+        <w:rPr>
+          <w:rFonts w:cstheme="minorHAnsi"/>
+          <w:lang w:val="en-NL"/>
+        </w:rPr>
+        <w:t>met</w:t>
+      </w:r>
+      <w:r>
+        <w:rPr>
+          <w:rFonts w:cstheme="minorHAnsi"/>
+          <w:lang w:val="en-NL"/>
+        </w:rPr>
+        <w:t xml:space="preserve"> kritiek op diversiteit, gelijkheid en inclusie. </w:t>
+      </w:r>
+      <w:r>
+        <w:rPr>
+          <w:rFonts w:cstheme="minorHAnsi"/>
+          <w:lang w:val="en-NL"/>
+        </w:rPr>
+        <w:t>De leugens ook dat met het geld dat naar de staat gaat, alleen maar geld over de balk wordt ge</w:t>
+      </w:r>
+      <w:r>
+        <w:rPr>
+          <w:rFonts w:cstheme="minorHAnsi"/>
+          <w:lang w:val="en-NL"/>
+        </w:rPr>
+        <w:t>smeten</w:t>
+      </w:r>
+      <w:r>
+        <w:rPr>
+          <w:rFonts w:cstheme="minorHAnsi"/>
+          <w:lang w:val="en-NL"/>
+        </w:rPr>
+        <w:t xml:space="preserve">. Ze willen niet de staat opheffen, </w:t>
+      </w:r>
+      <w:r>
+        <w:rPr>
+          <w:rFonts w:cstheme="minorHAnsi"/>
+          <w:lang w:val="en-NL"/>
+        </w:rPr>
+        <w:t>ze willen</w:t>
+      </w:r>
+      <w:r>
+        <w:rPr>
+          <w:rFonts w:cstheme="minorHAnsi"/>
+          <w:lang w:val="en-NL"/>
+        </w:rPr>
+        <w:t xml:space="preserve"> een staat die hun eigen geld ten goede komt.</w:t>
       </w:r>
     </w:p>
     <w:p>
@@ -429,7 +1052,14 @@
           <w:rFonts w:cstheme="minorHAnsi"/>
           <w:lang w:val="en-NL"/>
         </w:rPr>
-        <w:t xml:space="preserve">. De ReAwaken-tour is daar een voorbeeld van waar complottheorie, misinformatie, ontkennen van verkiezinsuitslagen in samenkomen. Dat is volgens Stewart niets nieuws want paranoia en samenzwering is niets nieuws in de Amerikaase geschiedenis. </w:t>
+        <w:t>. De ReAwaken-tour is daar een voorbeeld van waar complottheorie, misinformatie, ontkennen van verkiezinsuitslagen samenkomen. Dat is volgens Stewart niets nieuws want paranoia en samenzwering is niets nieuws in de Amerikaase geschiedenis</w:t>
+      </w:r>
+      <w:r>
+        <w:rPr>
+          <w:rFonts w:cstheme="minorHAnsi"/>
+          <w:lang w:val="en-NL"/>
+        </w:rPr>
+        <w:t xml:space="preserve"> alleen wordt het nu in de strijd tegen democratie ingezet.</w:t>
       </w:r>
     </w:p>
     <w:p>
@@ -480,14 +1110,133 @@
           <w:rFonts w:cstheme="minorHAnsi"/>
           <w:lang w:val="en-NL"/>
         </w:rPr>
-        <w:t>De anti-democratische beweging is volgens Stewart een symptoom en niet de oorzaak van de Amerikaanse crisis</w:t>
-      </w:r>
-      <w:r>
-        <w:rPr>
-          <w:rFonts w:cstheme="minorHAnsi"/>
-          <w:lang w:val="en-NL"/>
-        </w:rPr>
-        <w:t xml:space="preserve"> in de samenleving waar nu sprake van is. Belangrijk is het volgens Stewart om te weten hoe deze ontwikkeling is te verklaren. Meegespeeld heeft in ieder geval de grote economische ongelijkheid gedurende de laatste bijna 50 jaar. Er is een oligarchie onstaan met verschillende strata. Het verdiende loon stagneerde voor het merendeel van de mensen en de levensverwachting nam af. Het geloof in het algemeen welzijn brokkelde af, de angst om status te verliezen nam toe en er ontstond een soort collectieve psychose. De nieuwe politiek komt een klein deel van de mensen ten goede maar doet de meerderheid kwaad. Het wil vernietigen en niet creëren en angst en grieven nemen de plaats in van hoop. In dit boek laat ze zien dat deze beweging geen hoofdkwartier heeft, maar wel een krachtig netwerk van leiders, strategen en donoren. Het kent ook allerlei organisaties die met elkaar verbonden zijn, waar mensen bij betrokken zijn en allerlei initiatieven om het anti-democratisch programma uit te voeren. De dominante ideologie van deze anti-democratisch beweging is het christelijk nationalisme, die ook sterke </w:t>
+        <w:t xml:space="preserve">De anti-democratische beweging is volgens Stewart een symptoom en niet de oorzaak van de Amerikaanse crisis in de samenleving waar nu sprake van is. Belangrijk is het volgens Stewart deze ontwikkeling te verklaren. Meegespeeld heeft in ieder geval de grote economische ongelijkheid </w:t>
+      </w:r>
+      <w:r>
+        <w:rPr>
+          <w:rFonts w:cstheme="minorHAnsi"/>
+          <w:lang w:val="en-NL"/>
+        </w:rPr>
+        <w:t xml:space="preserve">die ontstaan is in </w:t>
+      </w:r>
+      <w:r>
+        <w:rPr>
+          <w:rFonts w:cstheme="minorHAnsi"/>
+          <w:lang w:val="en-NL"/>
+        </w:rPr>
+        <w:t xml:space="preserve">de laatste bijna 50 jaar. Er is een oligarchie onstaan met verschillende strata. </w:t>
+      </w:r>
+      <w:r>
+        <w:rPr>
+          <w:rFonts w:cstheme="minorHAnsi"/>
+          <w:lang w:val="en-NL"/>
+        </w:rPr>
+        <w:t>Voor h</w:t>
+      </w:r>
+      <w:r>
+        <w:rPr>
+          <w:rFonts w:cstheme="minorHAnsi"/>
+          <w:lang w:val="en-NL"/>
+        </w:rPr>
+        <w:t xml:space="preserve">et </w:t>
+      </w:r>
+      <w:r>
+        <w:rPr>
+          <w:rFonts w:cstheme="minorHAnsi"/>
+          <w:lang w:val="en-NL"/>
+        </w:rPr>
+        <w:t xml:space="preserve">merendeel van de mensen stageneerde het </w:t>
+      </w:r>
+      <w:r>
+        <w:rPr>
+          <w:rFonts w:cstheme="minorHAnsi"/>
+          <w:lang w:val="en-NL"/>
+        </w:rPr>
+        <w:t xml:space="preserve">verdiende loon en de levensverwachting </w:t>
+      </w:r>
+      <w:r>
+        <w:rPr>
+          <w:rFonts w:cstheme="minorHAnsi"/>
+          <w:lang w:val="en-NL"/>
+        </w:rPr>
+        <w:t>in Amerika daalde</w:t>
+      </w:r>
+      <w:r>
+        <w:rPr>
+          <w:rFonts w:cstheme="minorHAnsi"/>
+          <w:lang w:val="en-NL"/>
+        </w:rPr>
+        <w:t>. Het geloof in het algemeen welzijn brokkelde af, de angst om status te verliezen nam toe en er ontstond een soort collectieve psychose. De nieuwe politiek komt een klein deel van de mensen ten goede</w:t>
+      </w:r>
+      <w:r>
+        <w:rPr>
+          <w:rFonts w:cstheme="minorHAnsi"/>
+          <w:lang w:val="en-NL"/>
+        </w:rPr>
+        <w:t>,</w:t>
+      </w:r>
+      <w:r>
+        <w:rPr>
+          <w:rFonts w:cstheme="minorHAnsi"/>
+          <w:lang w:val="en-NL"/>
+        </w:rPr>
+        <w:t xml:space="preserve"> maar </w:t>
+      </w:r>
+      <w:r>
+        <w:rPr>
+          <w:rFonts w:cstheme="minorHAnsi"/>
+          <w:lang w:val="en-NL"/>
+        </w:rPr>
+        <w:t>voor</w:t>
+      </w:r>
+      <w:r>
+        <w:rPr>
+          <w:rFonts w:cstheme="minorHAnsi"/>
+          <w:lang w:val="en-NL"/>
+        </w:rPr>
+        <w:t xml:space="preserve"> de meerderheid </w:t>
+      </w:r>
+      <w:r>
+        <w:rPr>
+          <w:rFonts w:cstheme="minorHAnsi"/>
+          <w:lang w:val="en-NL"/>
+        </w:rPr>
+        <w:t xml:space="preserve">doet het </w:t>
+      </w:r>
+      <w:r>
+        <w:rPr>
+          <w:rFonts w:cstheme="minorHAnsi"/>
+          <w:lang w:val="en-NL"/>
+        </w:rPr>
+        <w:t xml:space="preserve">kwaad. Het wil vernietigen en niet creëren en angst en grieven nemen de plaats in van hoop. In </w:t>
+      </w:r>
+      <w:r>
+        <w:rPr>
+          <w:rFonts w:cstheme="minorHAnsi"/>
+          <w:lang w:val="en-NL"/>
+        </w:rPr>
+        <w:t xml:space="preserve">haar </w:t>
+      </w:r>
+      <w:r>
+        <w:rPr>
+          <w:rFonts w:cstheme="minorHAnsi"/>
+          <w:lang w:val="en-NL"/>
+        </w:rPr>
+        <w:t xml:space="preserve">boek laat </w:t>
+      </w:r>
+      <w:r>
+        <w:rPr>
+          <w:rFonts w:cstheme="minorHAnsi"/>
+          <w:lang w:val="en-NL"/>
+        </w:rPr>
+        <w:t>Stewart</w:t>
+      </w:r>
+      <w:r>
+        <w:rPr>
+          <w:rFonts w:cstheme="minorHAnsi"/>
+          <w:lang w:val="en-NL"/>
+        </w:rPr>
+        <w:t xml:space="preserve"> zien dat deze beweging geen hoofdkwartier heeft, maar wel een krachtig netwerk van leiders, strategen en donoren. Het kent ook allerlei organisaties die met elkaar verbonden zijn, waar mensen bij betrokken zijn </w:t>
       </w:r>
       <w:r>
         <w:rPr>
@@ -495,7 +1244,21 @@
           <w:lang w:val="en-NL"/>
         </w:rPr>
         <w:lastRenderedPageBreak/>
-        <w:t>internationale verbinding kent met authoritaire regimes in Rusland en Hongarije onder andere.</w:t>
+        <w:t xml:space="preserve">en </w:t>
+      </w:r>
+      <w:r>
+        <w:rPr>
+          <w:rFonts w:cstheme="minorHAnsi"/>
+          <w:lang w:val="en-NL"/>
+        </w:rPr>
+        <w:t xml:space="preserve">er zijn </w:t>
+      </w:r>
+      <w:r>
+        <w:rPr>
+          <w:rFonts w:cstheme="minorHAnsi"/>
+          <w:lang w:val="en-NL"/>
+        </w:rPr>
+        <w:t>allerlei initiatieven om het anti-democratisch programma uit te voeren. De dominante ideologie van deze anti-democratisch beweging is het christelijk nationalisme, die ook sterke internationale verbinding kent met authoritaire regimes in Rusland en Hongarije onder andere.</w:t>
       </w:r>
     </w:p>
     <w:p>
@@ -512,7 +1275,147 @@
           <w:lang w:val="en-NL"/>
         </w:rPr>
         <w:tab/>
-        <w:t xml:space="preserve">Het lezen van het boek maakt je niet vrolijk. Stewart blijft hoopvol. Amerika heeft eerder in de geschiedenis tegen het autoritaire aangeschuurd en is daarvan terug gekomen. Zij noemt een aantal punten waarop ze deze hoop op democratie baseert. Allereert, schrijft ze, moet we ons ervan bewust zijn dat we nog steeds in de meerderheid zijn. Daarvoor is het wel goed om te kijken welke politieke hervormingen hier nodig zijn. Een meer proportioneel systeem van representatie moet daarom overwogen worden. Daarnaast moeten we beseffen dat de anti-democratische beweging meer verdeeld is dan we denken en het is goed deze verschillen te laten zien. Dan is er volgens haar sprake van grote ongelijkheid die democratie erodeert en die moet worden aangepakt door progressieve belastingheffing door te voeren en zwart geld aan te pakken. De scheiding van kerk en staat is een nobel streven maar hier in de Amerikaanse werkelijkheid van tegenwoordig geen spraken. In naam van religieuze vrijheid gaat er geld naar religieuze groepen die hier vervolgens politieke actie mee voeren. De democratisch beweging moet het belang inzien van sterk publiek onderwijs en media die het publiek en de waarheid dient. Kenns blijft macht. Als er iets van de anti-democratische beweging te leren is, is dat organisatie er toe doet.  Het is nodig om over langere termijn te denken, te investeren in mensen en organisaties, coalities op te bouwen en lokaal bezig te zijn. Iedereen moet zich afvragen wat kan ikzelf doen en democratie doet er toe.  </w:t>
+        <w:t xml:space="preserve">Het lezen van het boek maakt je niet vrolijk. Stewart blijft hoopvol. Amerika heeft eerder in de geschiedenis tegen het autoritaire aangeschuurd en daarvan terug gekomen. Zij noemt een aantal punten waarop ze </w:t>
+      </w:r>
+      <w:r>
+        <w:rPr>
+          <w:rFonts w:cstheme="minorHAnsi"/>
+          <w:lang w:val="en-NL"/>
+        </w:rPr>
+        <w:t>haar</w:t>
+      </w:r>
+      <w:r>
+        <w:rPr>
+          <w:rFonts w:cstheme="minorHAnsi"/>
+          <w:lang w:val="en-NL"/>
+        </w:rPr>
+        <w:t xml:space="preserve"> hoop op democratie baseert. Allereert, schrijft ze, moet we ons ervan bewust zijn dat we nog steeds in de meerderheid zijn. Daarvoor is het wel goed om te kijken welke politieke hervormingen hier nodig zijn. Een meer proportioneel systeem van representatie moet daarom overwogen worden. Daarnaast </w:t>
+      </w:r>
+      <w:r>
+        <w:rPr>
+          <w:rFonts w:cstheme="minorHAnsi"/>
+          <w:lang w:val="en-NL"/>
+        </w:rPr>
+        <w:t>is het nodig te</w:t>
+      </w:r>
+      <w:r>
+        <w:rPr>
+          <w:rFonts w:cstheme="minorHAnsi"/>
+          <w:lang w:val="en-NL"/>
+        </w:rPr>
+        <w:t xml:space="preserve"> beseffen dat de anti-democratische beweging meer verdeeld is dan we denken</w:t>
+      </w:r>
+      <w:r>
+        <w:rPr>
+          <w:rFonts w:cstheme="minorHAnsi"/>
+          <w:lang w:val="en-NL"/>
+        </w:rPr>
+        <w:t>. H</w:t>
+      </w:r>
+      <w:r>
+        <w:rPr>
+          <w:rFonts w:cstheme="minorHAnsi"/>
+          <w:lang w:val="en-NL"/>
+        </w:rPr>
+        <w:t xml:space="preserve">et is goed deze verschillen te laten zien. Dan is er volgens haar sprake van grote ongelijkheid die democratie erodeert en die moet worden aangepakt door progressieve belastingheffing door te voeren en </w:t>
+      </w:r>
+      <w:r>
+        <w:rPr>
+          <w:rFonts w:cstheme="minorHAnsi"/>
+          <w:lang w:val="en-NL"/>
+        </w:rPr>
+        <w:t xml:space="preserve">iets te doen tegen </w:t>
+      </w:r>
+      <w:r>
+        <w:rPr>
+          <w:rFonts w:cstheme="minorHAnsi"/>
+          <w:lang w:val="en-NL"/>
+        </w:rPr>
+        <w:t xml:space="preserve">zwart geld. De scheiding van kerk en staat is een nobel streven maar hier </w:t>
+      </w:r>
+      <w:r>
+        <w:rPr>
+          <w:rFonts w:cstheme="minorHAnsi"/>
+          <w:lang w:val="en-NL"/>
+        </w:rPr>
+        <w:t xml:space="preserve">is </w:t>
+      </w:r>
+      <w:r>
+        <w:rPr>
+          <w:rFonts w:cstheme="minorHAnsi"/>
+          <w:lang w:val="en-NL"/>
+        </w:rPr>
+        <w:t>in de Amerikaanse werkelijkheid van tegenwoordig geen sprake</w:t>
+      </w:r>
+      <w:r>
+        <w:rPr>
+          <w:rFonts w:cstheme="minorHAnsi"/>
+          <w:lang w:val="en-NL"/>
+        </w:rPr>
+        <w:t xml:space="preserve"> van</w:t>
+      </w:r>
+      <w:r>
+        <w:rPr>
+          <w:rFonts w:cstheme="minorHAnsi"/>
+          <w:lang w:val="en-NL"/>
+        </w:rPr>
+        <w:t>. In naam van religieuze vrijheid gaat er geld naar religieuze groepen die hier vervolgens politieke actie mee voeren</w:t>
+      </w:r>
+      <w:r>
+        <w:rPr>
+          <w:rFonts w:cstheme="minorHAnsi"/>
+          <w:lang w:val="en-NL"/>
+        </w:rPr>
+        <w:t xml:space="preserve"> en de democratie onderuit willen halen</w:t>
+      </w:r>
+      <w:r>
+        <w:rPr>
+          <w:rFonts w:cstheme="minorHAnsi"/>
+          <w:lang w:val="en-NL"/>
+        </w:rPr>
+        <w:t xml:space="preserve">. De democratisch beweging moet het belang inzien van sterk publiek onderwijs en media die het publiek en de waarheid dient. Kenns </w:t>
+      </w:r>
+      <w:r>
+        <w:rPr>
+          <w:rFonts w:cstheme="minorHAnsi"/>
+          <w:lang w:val="en-NL"/>
+        </w:rPr>
+        <w:t xml:space="preserve">is en </w:t>
+      </w:r>
+      <w:r>
+        <w:rPr>
+          <w:rFonts w:cstheme="minorHAnsi"/>
+          <w:lang w:val="en-NL"/>
+        </w:rPr>
+        <w:t xml:space="preserve">blijft macht. Als er iets van de anti-democratische beweging te leren is, is dat organisatie er toe doet.  Het is nodig om over langere termijn te denken, te investeren in mensen en organisaties, coalities op te bouwen en lokaal bezig te zijn. Iedereen moet zich afvragen wat kan ikzelf doen en </w:t>
+      </w:r>
+      <w:r>
+        <w:rPr>
+          <w:rFonts w:cstheme="minorHAnsi"/>
+          <w:lang w:val="en-NL"/>
+        </w:rPr>
+        <w:t xml:space="preserve">beseffen dat </w:t>
+      </w:r>
+      <w:r>
+        <w:rPr>
+          <w:rFonts w:cstheme="minorHAnsi"/>
+          <w:lang w:val="en-NL"/>
+        </w:rPr>
+        <w:t>democratie er toe</w:t>
+      </w:r>
+      <w:r>
+        <w:rPr>
+          <w:rFonts w:cstheme="minorHAnsi"/>
+          <w:lang w:val="en-NL"/>
+        </w:rPr>
+        <w:t xml:space="preserve"> doet</w:t>
+      </w:r>
+      <w:r>
+        <w:rPr>
+          <w:rFonts w:cstheme="minorHAnsi"/>
+          <w:lang w:val="en-NL"/>
+        </w:rPr>
+        <w:t xml:space="preserve">.  </w:t>
       </w:r>
     </w:p>
     <w:p>
@@ -529,7 +1432,70 @@
           <w:rFonts w:cstheme="minorHAnsi"/>
           <w:lang w:val="en-NL"/>
         </w:rPr>
-        <w:t xml:space="preserve">Daar moet wel bij opgewerkt worden dat zij het boek vlak voor de verkiezingen schreef. Daarna is van alles gebeurt dat waar in dit boek al over werd gesproken. </w:t>
+        <w:t>Hier</w:t>
+      </w:r>
+      <w:r>
+        <w:rPr>
+          <w:rFonts w:cstheme="minorHAnsi"/>
+          <w:lang w:val="en-NL"/>
+        </w:rPr>
+        <w:t xml:space="preserve"> moet </w:t>
+      </w:r>
+      <w:r>
+        <w:rPr>
+          <w:rFonts w:cstheme="minorHAnsi"/>
+          <w:lang w:val="en-NL"/>
+        </w:rPr>
+        <w:t>trouwens wel</w:t>
+      </w:r>
+      <w:r>
+        <w:rPr>
+          <w:rFonts w:cstheme="minorHAnsi"/>
+          <w:lang w:val="en-NL"/>
+        </w:rPr>
+        <w:t xml:space="preserve"> opgewerkt worden dat </w:t>
+      </w:r>
+      <w:r>
+        <w:rPr>
+          <w:rFonts w:cstheme="minorHAnsi"/>
+          <w:lang w:val="en-NL"/>
+        </w:rPr>
+        <w:t>Stewart</w:t>
+      </w:r>
+      <w:r>
+        <w:rPr>
+          <w:rFonts w:cstheme="minorHAnsi"/>
+          <w:lang w:val="en-NL"/>
+        </w:rPr>
+        <w:t xml:space="preserve"> het boek vlak voor de verkiezingen schreef. Daarna is </w:t>
+      </w:r>
+      <w:r>
+        <w:rPr>
+          <w:rFonts w:cstheme="minorHAnsi"/>
+          <w:lang w:val="en-NL"/>
+        </w:rPr>
+        <w:t xml:space="preserve">er </w:t>
+      </w:r>
+      <w:r>
+        <w:rPr>
+          <w:rFonts w:cstheme="minorHAnsi"/>
+          <w:lang w:val="en-NL"/>
+        </w:rPr>
+        <w:t xml:space="preserve">van alles gebeurt waar in </w:t>
+      </w:r>
+      <w:r>
+        <w:rPr>
+          <w:rFonts w:cstheme="minorHAnsi"/>
+          <w:lang w:val="en-NL"/>
+        </w:rPr>
+        <w:t>eigen kring al lang</w:t>
+      </w:r>
+      <w:r>
+        <w:rPr>
+          <w:rFonts w:cstheme="minorHAnsi"/>
+          <w:lang w:val="en-NL"/>
+        </w:rPr>
+        <w:t xml:space="preserve"> over werd gesproken. </w:t>
       </w:r>
       <w:r>
         <w:rPr>
@@ -627,7 +1593,21 @@
           <w:rFonts w:cstheme="minorHAnsi"/>
           <w:lang w:val="en-NL"/>
         </w:rPr>
-        <w:t>Het is onduidelijk welke kant het uitgaat.</w:t>
+        <w:t>Het is onduidelijk welke kant het uitgaat</w:t>
+      </w:r>
+      <w:r>
+        <w:rPr>
+          <w:rFonts w:cstheme="minorHAnsi"/>
+          <w:lang w:val="en-NL"/>
+        </w:rPr>
+        <w:t xml:space="preserve"> en dat het erop aankomt</w:t>
+      </w:r>
+      <w:r>
+        <w:rPr>
+          <w:rFonts w:cstheme="minorHAnsi"/>
+          <w:lang w:val="en-NL"/>
+        </w:rPr>
+        <w:t>.</w:t>
       </w:r>
       <w:r>
         <w:rPr>
@@ -655,14 +1635,21 @@
           <w:rFonts w:cstheme="minorHAnsi"/>
           <w:lang w:val="en-NL"/>
         </w:rPr>
-        <w:t xml:space="preserve">nodig zijn om </w:t>
-      </w:r>
-      <w:r>
-        <w:rPr>
-          <w:rFonts w:cstheme="minorHAnsi"/>
-          <w:lang w:val="en-NL"/>
-        </w:rPr>
-        <w:t>hen tegenhouden.</w:t>
+        <w:t>nodig zijn om</w:t>
+      </w:r>
+      <w:r>
+        <w:rPr>
+          <w:rFonts w:cstheme="minorHAnsi"/>
+          <w:lang w:val="en-NL"/>
+        </w:rPr>
+        <w:t xml:space="preserve"> die democratie te verdedigen</w:t>
+      </w:r>
+      <w:r>
+        <w:rPr>
+          <w:rFonts w:cstheme="minorHAnsi"/>
+          <w:lang w:val="en-NL"/>
+        </w:rPr>
+        <w:t>.</w:t>
       </w:r>
       <w:r>
         <w:rPr>
@@ -719,6 +1706,7 @@
           <w:rFonts w:cstheme="minorHAnsi"/>
           <w:lang w:val="en-NL"/>
         </w:rPr>
+        <w:lastRenderedPageBreak/>
         <w:t>Stewart, K.</w:t>
       </w:r>
       <w:r>
@@ -828,7 +1816,6 @@
           <w:rFonts w:cstheme="minorHAnsi"/>
           <w:lang w:val="en-NL"/>
         </w:rPr>
-        <w:lastRenderedPageBreak/>
         <w:t>![](Screenshot.png)</w:t>
       </w:r>
     </w:p>
@@ -1365,6 +2352,7 @@
   <w:style w:type="character" w:default="1" w:styleId="DefaultParagraphFont">
     <w:name w:val="Default Paragraph Font"/>
     <w:uiPriority w:val="1"/>
+    <w:semiHidden/>
     <w:unhideWhenUsed/>
   </w:style>
   <w:style w:type="table" w:default="1" w:styleId="TableNormal">

</xml_diff>

<commit_message>
25-08-26, Blog van Stewart geplaatst
</commit_message>
<xml_diff>
--- a/BlogsWord/Opdevoorsterij.docx
+++ b/BlogsWord/Opdevoorsterij.docx
@@ -129,7 +129,21 @@
           <w:rFonts w:cstheme="minorHAnsi"/>
           <w:lang w:val="en-NL"/>
         </w:rPr>
-        <w:t>Katherine Stewart is een Amerikaanse journalist die de laatste vijftien jaar veel heeft geschreven over christelijk rechts in haar land.  Dat heeft ze gedaan in haar boeken *The Good News Club: The Christian Right’s Stealth Assault on American’ Children* (20xx) en  *The Power Worshippers: Inside the Dangerous Rise of Religious Nationalism* (20</w:t>
+        <w:t>Katherine Stewart is een Amerikaanse journalist die de laatste vijftien jaar veel heeft geschreven over christelijk rechts in haar land.  Dat heeft ze gedaan in haar boeken *The Good News Club: The Christian Right’s Stealth Assault on American’ Children* (20</w:t>
+      </w:r>
+      <w:r>
+        <w:rPr>
+          <w:rFonts w:cstheme="minorHAnsi"/>
+          <w:lang w:val="en-NL"/>
+        </w:rPr>
+        <w:t>12</w:t>
+      </w:r>
+      <w:r>
+        <w:rPr>
+          <w:rFonts w:cstheme="minorHAnsi"/>
+          <w:lang w:val="en-NL"/>
+        </w:rPr>
+        <w:t>) en  *The Power Worshippers: Inside the Dangerous Rise of Religious Nationalism* (20</w:t>
       </w:r>
       <w:r>
         <w:rPr>
@@ -199,7 +213,21 @@
           <w:rFonts w:cstheme="minorHAnsi"/>
           <w:lang w:val="en-NL"/>
         </w:rPr>
-        <w:t xml:space="preserve"> de Amerikaanse democratie fanatiek wordt aangevallen. Zij praat met leiders en met mensie die de anti-democratische beweging in haar land steunen. Ze gaat naar conferenties, zit om de tafel bij bijeenkomsten en praat met mensen. Zo komt ze in contact met die hele grote mix </w:t>
+        <w:t xml:space="preserve"> de Amerikaanse democratie fanatiek wordt aangevallen. Zij praat met leiders en </w:t>
+      </w:r>
+      <w:r>
+        <w:rPr>
+          <w:rFonts w:cstheme="minorHAnsi"/>
+          <w:lang w:val="en-NL"/>
+        </w:rPr>
+        <w:t xml:space="preserve">anderen </w:t>
+      </w:r>
+      <w:r>
+        <w:rPr>
+          <w:rFonts w:cstheme="minorHAnsi"/>
+          <w:lang w:val="en-NL"/>
+        </w:rPr>
+        <w:t xml:space="preserve">die de anti-democratische beweging in haar land steunen. Ze gaat naar conferenties, zit om de tafel bij bijeenkomsten en praat met mensen. Zo komt ze in contact met die hele grote mix </w:t>
       </w:r>
       <w:r>
         <w:rPr>
@@ -272,7 +300,21 @@
           <w:rFonts w:cstheme="minorHAnsi"/>
           <w:lang w:val="en-NL"/>
         </w:rPr>
-        <w:t xml:space="preserve">me’, zoals Stewart het noemt,  speelt steeds een kleine groep de hoofdrol. Stewart wil laten zien dat er heel wat meer achter de </w:t>
+        <w:t>me’, zoals Stewart het noemt,</w:t>
+      </w:r>
+      <w:r>
+        <w:rPr>
+          <w:rFonts w:cstheme="minorHAnsi"/>
+          <w:lang w:val="en-NL"/>
+        </w:rPr>
+        <w:t xml:space="preserve"> </w:t>
+      </w:r>
+      <w:r>
+        <w:rPr>
+          <w:rFonts w:cstheme="minorHAnsi"/>
+          <w:lang w:val="en-NL"/>
+        </w:rPr>
+        <w:t xml:space="preserve">speelt steeds een kleine groep de hoofdrol. Stewart wil laten zien dat er heel wat meer achter de </w:t>
       </w:r>
       <w:r>
         <w:rPr>
@@ -412,7 +454,7 @@
           <w:rFonts w:cstheme="minorHAnsi"/>
           <w:lang w:val="en-NL"/>
         </w:rPr>
-        <w:t xml:space="preserve">betrokken zijn, net zo goed als complotdenkers. Voor </w:t>
+        <w:t xml:space="preserve">betrokken, net zo goed als complotdenkers. Voor </w:t>
       </w:r>
       <w:r>
         <w:rPr>
@@ -590,7 +632,21 @@
           <w:rFonts w:cstheme="minorHAnsi"/>
           <w:lang w:val="en-NL"/>
         </w:rPr>
-        <w:t xml:space="preserve">kiezen voor de Republikeinen.  De pastoren krijgen allerlei gereedschappen en middelen in handen om hun kerkgangers niet alleen voor de Republieken </w:t>
+        <w:t xml:space="preserve">kiezen voor de Republikeinen.  De pastoren </w:t>
+      </w:r>
+      <w:r>
+        <w:rPr>
+          <w:rFonts w:cstheme="minorHAnsi"/>
+          <w:lang w:val="en-NL"/>
+        </w:rPr>
+        <w:t xml:space="preserve">van de kerken </w:t>
+      </w:r>
+      <w:r>
+        <w:rPr>
+          <w:rFonts w:cstheme="minorHAnsi"/>
+          <w:lang w:val="en-NL"/>
+        </w:rPr>
+        <w:t xml:space="preserve">krijgen allerlei gereedschappen en middelen in handen om hun kerkgangers niet alleen voor de Republieken </w:t>
       </w:r>
       <w:r>
         <w:rPr>
@@ -611,42 +667,77 @@
           <w:rFonts w:cstheme="minorHAnsi"/>
           <w:lang w:val="en-NL"/>
         </w:rPr>
-        <w:t>voor</w:t>
-      </w:r>
-      <w:r>
-        <w:rPr>
-          <w:rFonts w:cstheme="minorHAnsi"/>
-          <w:lang w:val="en-NL"/>
-        </w:rPr>
-        <w:t xml:space="preserve"> pro-leven en pro—familie. Of zoals we </w:t>
-      </w:r>
-      <w:r>
-        <w:rPr>
-          <w:rFonts w:cstheme="minorHAnsi"/>
-          <w:lang w:val="en-NL"/>
-        </w:rPr>
-        <w:t xml:space="preserve">in dat </w:t>
-      </w:r>
-      <w:r>
-        <w:rPr>
-          <w:rFonts w:cstheme="minorHAnsi"/>
-          <w:lang w:val="en-NL"/>
-        </w:rPr>
-        <w:t xml:space="preserve">materiaal </w:t>
-      </w:r>
-      <w:r>
-        <w:rPr>
-          <w:rFonts w:cstheme="minorHAnsi"/>
-          <w:lang w:val="en-NL"/>
-        </w:rPr>
-        <w:t xml:space="preserve">kunnen </w:t>
-      </w:r>
-      <w:r>
-        <w:rPr>
-          <w:rFonts w:cstheme="minorHAnsi"/>
-          <w:lang w:val="en-NL"/>
-        </w:rPr>
-        <w:t xml:space="preserve">lezen: </w:t>
+        <w:t>op de lijn van</w:t>
+      </w:r>
+      <w:r>
+        <w:rPr>
+          <w:rFonts w:cstheme="minorHAnsi"/>
+          <w:lang w:val="en-NL"/>
+        </w:rPr>
+        <w:t xml:space="preserve"> pro-leven en pro—familie</w:t>
+      </w:r>
+      <w:r>
+        <w:rPr>
+          <w:rFonts w:cstheme="minorHAnsi"/>
+          <w:lang w:val="en-NL"/>
+        </w:rPr>
+        <w:t xml:space="preserve"> te krijgen</w:t>
+      </w:r>
+      <w:r>
+        <w:rPr>
+          <w:rFonts w:cstheme="minorHAnsi"/>
+          <w:lang w:val="en-NL"/>
+        </w:rPr>
+        <w:t>.</w:t>
+      </w:r>
+      <w:r>
+        <w:rPr>
+          <w:rFonts w:cstheme="minorHAnsi"/>
+          <w:lang w:val="en-NL"/>
+        </w:rPr>
+        <w:t xml:space="preserve"> I</w:t>
+      </w:r>
+      <w:r>
+        <w:rPr>
+          <w:rFonts w:cstheme="minorHAnsi"/>
+          <w:lang w:val="en-NL"/>
+        </w:rPr>
+        <w:t xml:space="preserve">n dat </w:t>
+      </w:r>
+      <w:r>
+        <w:rPr>
+          <w:rFonts w:cstheme="minorHAnsi"/>
+          <w:lang w:val="en-NL"/>
+        </w:rPr>
+        <w:t>materiaal</w:t>
+      </w:r>
+      <w:r>
+        <w:rPr>
+          <w:rFonts w:cstheme="minorHAnsi"/>
+          <w:lang w:val="en-NL"/>
+        </w:rPr>
+        <w:t xml:space="preserve"> </w:t>
+      </w:r>
+      <w:r>
+        <w:rPr>
+          <w:rFonts w:cstheme="minorHAnsi"/>
+          <w:lang w:val="en-NL"/>
+        </w:rPr>
+        <w:t>lezen</w:t>
+      </w:r>
+      <w:r>
+        <w:rPr>
+          <w:rFonts w:cstheme="minorHAnsi"/>
+          <w:lang w:val="en-NL"/>
+        </w:rPr>
+        <w:t xml:space="preserve"> we</w:t>
+      </w:r>
+      <w:r>
+        <w:rPr>
+          <w:rFonts w:cstheme="minorHAnsi"/>
+          <w:lang w:val="en-NL"/>
+        </w:rPr>
+        <w:t xml:space="preserve">: </w:t>
       </w:r>
       <w:r>
         <w:rPr>
@@ -744,7 +835,21 @@
           <w:rFonts w:cstheme="minorHAnsi"/>
           <w:lang w:val="en-NL"/>
         </w:rPr>
-        <w:t>voor de daklozen, nu wordt er vanuit christelijke hoek een culturele oorlog gevoerd en strijd geleverd tegen secularisten, humanisten, liberalen en iedereen die niet de familiewaarden voorop stelt. Alles gaat in de richting van wat het grote geld ten goede komt</w:t>
+        <w:t xml:space="preserve">voor de daklozen, nu wordt er vanuit christelijke hoek een culturele oorlog gevoerd en strijd geleverd tegen secularisten, humanisten, liberalen en iedereen die de familiewaarden </w:t>
+      </w:r>
+      <w:r>
+        <w:rPr>
+          <w:rFonts w:cstheme="minorHAnsi"/>
+          <w:lang w:val="en-NL"/>
+        </w:rPr>
+        <w:t xml:space="preserve">niet </w:t>
+      </w:r>
+      <w:r>
+        <w:rPr>
+          <w:rFonts w:cstheme="minorHAnsi"/>
+          <w:lang w:val="en-NL"/>
+        </w:rPr>
+        <w:t>voorop stelt. Alles gaat in de richting van wat het grote geld ten goede komt</w:t>
       </w:r>
       <w:r>
         <w:rPr>
@@ -758,7 +863,28 @@
           <w:rFonts w:cstheme="minorHAnsi"/>
           <w:lang w:val="en-NL"/>
         </w:rPr>
-        <w:t xml:space="preserve"> alles is gehoorzaam aan het grote geld. Het ‘huisvrouwen populisme’ van de Moms for Liberty komen we hier ook tegen</w:t>
+        <w:t xml:space="preserve"> alles is gehoorzaam aan het grote geld. </w:t>
+      </w:r>
+      <w:r>
+        <w:rPr>
+          <w:rFonts w:cstheme="minorHAnsi"/>
+          <w:lang w:val="en-NL"/>
+        </w:rPr>
+        <w:t>De biljonairs die hun grote geld hebben verdiend in de olie, de software ontwikkeling, de marketing ed. oefenen hun invloed uit op de schoolbesturen en het onderwijsbeleid.</w:t>
+      </w:r>
+      <w:r>
+        <w:rPr>
+          <w:rFonts w:cstheme="minorHAnsi"/>
+          <w:lang w:val="en-NL"/>
+        </w:rPr>
+        <w:t xml:space="preserve"> </w:t>
+      </w:r>
+      <w:r>
+        <w:rPr>
+          <w:rFonts w:cstheme="minorHAnsi"/>
+          <w:lang w:val="en-NL"/>
+        </w:rPr>
+        <w:t>Het ‘huisvrouwen populisme’ van de Moms for Liberty komen we hier ook tegen</w:t>
       </w:r>
       <w:r>
         <w:rPr>
@@ -814,49 +940,49 @@
           <w:rFonts w:cstheme="minorHAnsi"/>
           <w:lang w:val="en-NL"/>
         </w:rPr>
-        <w:t xml:space="preserve">voorop. Het publieke onderwijs krijgt de schuld van wat er verkeerd is aan de moderne samenleving. Niet alleen de basisscholen, ook het voortgezet onderwis en het hoger onder is geïnfecteerd door het secularisme, het woke-isme en de gender-ideologie. </w:t>
-      </w:r>
-      <w:r>
-        <w:rPr>
-          <w:rFonts w:cstheme="minorHAnsi"/>
-          <w:lang w:val="en-NL"/>
-        </w:rPr>
-        <w:t>De</w:t>
-      </w:r>
-      <w:r>
-        <w:rPr>
-          <w:rFonts w:cstheme="minorHAnsi"/>
-          <w:lang w:val="en-NL"/>
-        </w:rPr>
-        <w:t xml:space="preserve"> biljonairs die hun grote geld hebben verdiend in de olie, de software ontwikkeling</w:t>
-      </w:r>
-      <w:r>
-        <w:rPr>
-          <w:rFonts w:cstheme="minorHAnsi"/>
-          <w:lang w:val="en-NL"/>
-        </w:rPr>
-        <w:t xml:space="preserve">, </w:t>
-      </w:r>
-      <w:r>
-        <w:rPr>
-          <w:rFonts w:cstheme="minorHAnsi"/>
-          <w:lang w:val="en-NL"/>
-        </w:rPr>
-        <w:t xml:space="preserve">de marketing </w:t>
-      </w:r>
-      <w:r>
-        <w:rPr>
-          <w:rFonts w:cstheme="minorHAnsi"/>
-          <w:lang w:val="en-NL"/>
-        </w:rPr>
-        <w:t xml:space="preserve">ed. </w:t>
-      </w:r>
-      <w:r>
-        <w:rPr>
-          <w:rFonts w:cstheme="minorHAnsi"/>
-          <w:lang w:val="en-NL"/>
-        </w:rPr>
-        <w:t>oefenen hun invloed uit op de schoolbesturen en het onderwijsbeleid.</w:t>
+        <w:t xml:space="preserve">voorop. Het publieke onderwijs krijgt de schuld van wat er verkeerd is aan de moderne samenleving. </w:t>
+      </w:r>
+      <w:r>
+        <w:rPr>
+          <w:rFonts w:cstheme="minorHAnsi"/>
+          <w:lang w:val="en-NL"/>
+        </w:rPr>
+        <w:t>Ze zijn ervan overtuigd dat n</w:t>
+      </w:r>
+      <w:r>
+        <w:rPr>
+          <w:rFonts w:cstheme="minorHAnsi"/>
+          <w:lang w:val="en-NL"/>
+        </w:rPr>
+        <w:t xml:space="preserve">iet alleen de basisscholen, </w:t>
+      </w:r>
+      <w:r>
+        <w:rPr>
+          <w:rFonts w:cstheme="minorHAnsi"/>
+          <w:lang w:val="en-NL"/>
+        </w:rPr>
+        <w:t xml:space="preserve">maar </w:t>
+      </w:r>
+      <w:r>
+        <w:rPr>
+          <w:rFonts w:cstheme="minorHAnsi"/>
+          <w:lang w:val="en-NL"/>
+        </w:rPr>
+        <w:t xml:space="preserve">ook het voortgezet onderwis en het hoger onder geïnfecteerd </w:t>
+      </w:r>
+      <w:r>
+        <w:rPr>
+          <w:rFonts w:cstheme="minorHAnsi"/>
+          <w:lang w:val="en-NL"/>
+        </w:rPr>
+        <w:t xml:space="preserve">zijn </w:t>
+      </w:r>
+      <w:r>
+        <w:rPr>
+          <w:rFonts w:cstheme="minorHAnsi"/>
+          <w:lang w:val="en-NL"/>
+        </w:rPr>
+        <w:t xml:space="preserve">door het secularisme, het woke-isme en de gender-ideologie. </w:t>
       </w:r>
     </w:p>
     <w:p>
@@ -901,7 +1027,21 @@
           <w:rFonts w:cstheme="minorHAnsi"/>
           <w:lang w:val="en-NL"/>
         </w:rPr>
-        <w:t xml:space="preserve">zichtbaar in Florida waar het New College hiervan werd verdacht. Deze gerenommeerde opleiding werd slachtoffer van deze cultuuroorlog. De strijd werd </w:t>
+        <w:t xml:space="preserve">zichtbaar in Florida waar het New College hiervan werd verdacht. Deze gerenommeerde opleiding werd slachtoffer van de cultuuroorlog. De strijd </w:t>
+      </w:r>
+      <w:r>
+        <w:rPr>
+          <w:rFonts w:cstheme="minorHAnsi"/>
+          <w:lang w:val="en-NL"/>
+        </w:rPr>
+        <w:t xml:space="preserve">hier </w:t>
+      </w:r>
+      <w:r>
+        <w:rPr>
+          <w:rFonts w:cstheme="minorHAnsi"/>
+          <w:lang w:val="en-NL"/>
+        </w:rPr>
+        <w:t xml:space="preserve">werd </w:t>
       </w:r>
       <w:r>
         <w:rPr>
@@ -909,7 +1049,21 @@
           <w:lang w:val="en-NL"/>
         </w:rPr>
         <w:lastRenderedPageBreak/>
-        <w:t>aangevoerd door gouverneur De Santis  die er een soort privaat christelijk nationalistisch college van wilde maken. Het is ook te zien aan het Project 2025 van de Heritage Foundation, een lijvig plan dat in 2023 is geschreven en laat zien hoe het nieuwe Amerika eruit gaat zien. In ieder geval moet de president het land redden van zijn kosmoplitische, overopgeleide en anti-christelijke aanhangers. Dan is er nog het Claremont Instituut dat ooit een intellectuele naam had en nu vol radicale nihilisten zit en de wereld inde</w:t>
+        <w:t>aangevoerd door gouverneur De Santis</w:t>
+      </w:r>
+      <w:r>
+        <w:rPr>
+          <w:rFonts w:cstheme="minorHAnsi"/>
+          <w:lang w:val="en-NL"/>
+        </w:rPr>
+        <w:t xml:space="preserve">, </w:t>
+      </w:r>
+      <w:r>
+        <w:rPr>
+          <w:rFonts w:cstheme="minorHAnsi"/>
+          <w:lang w:val="en-NL"/>
+        </w:rPr>
+        <w:t>die er een soort privaat christelijk nationalistisch college van wilde maken. Het is ook te zien aan het Project 2025 van de Heritage Foundation, een lijvig plan dat in 2023 is geschreven en laat zien hoe het nieuwe Amerika eruit gaat zien. In ieder geval moet de president het land redden van zijn kosmoplitische, overopgeleide en anti-christelijke aanhangers. Dan is er nog het Claremont Instituut dat ooit een intellectuele naam had en nu vol radicale nihilisten zit en de wereld inde</w:t>
       </w:r>
       <w:r>
         <w:rPr>
@@ -944,7 +1098,35 @@
           <w:rFonts w:cstheme="minorHAnsi"/>
           <w:lang w:val="en-NL"/>
         </w:rPr>
-        <w:t xml:space="preserve"> kritiek op diversiteit, gelijkheid en inclusie. </w:t>
+        <w:t xml:space="preserve"> kritiek op </w:t>
+      </w:r>
+      <w:r>
+        <w:rPr>
+          <w:rFonts w:cstheme="minorHAnsi"/>
+          <w:lang w:val="en-NL"/>
+        </w:rPr>
+        <w:t xml:space="preserve">alles wat met </w:t>
+      </w:r>
+      <w:r>
+        <w:rPr>
+          <w:rFonts w:cstheme="minorHAnsi"/>
+          <w:lang w:val="en-NL"/>
+        </w:rPr>
+        <w:t>diversiteit, gelijkheid en inclusie</w:t>
+      </w:r>
+      <w:r>
+        <w:rPr>
+          <w:rFonts w:cstheme="minorHAnsi"/>
+          <w:lang w:val="en-NL"/>
+        </w:rPr>
+        <w:t xml:space="preserve"> te maken heeft</w:t>
+      </w:r>
+      <w:r>
+        <w:rPr>
+          <w:rFonts w:cstheme="minorHAnsi"/>
+          <w:lang w:val="en-NL"/>
+        </w:rPr>
+        <w:t xml:space="preserve">. </w:t>
       </w:r>
       <w:r>
         <w:rPr>
@@ -965,7 +1147,35 @@
           <w:rFonts w:cstheme="minorHAnsi"/>
           <w:lang w:val="en-NL"/>
         </w:rPr>
-        <w:t xml:space="preserve">. Ze willen niet de staat opheffen, </w:t>
+        <w:t xml:space="preserve">. </w:t>
+      </w:r>
+      <w:r>
+        <w:rPr>
+          <w:rFonts w:cstheme="minorHAnsi"/>
+          <w:lang w:val="en-NL"/>
+        </w:rPr>
+        <w:t>Maar ze</w:t>
+      </w:r>
+      <w:r>
+        <w:rPr>
+          <w:rFonts w:cstheme="minorHAnsi"/>
+          <w:lang w:val="en-NL"/>
+        </w:rPr>
+        <w:t xml:space="preserve"> willen niet </w:t>
+      </w:r>
+      <w:r>
+        <w:rPr>
+          <w:rFonts w:cstheme="minorHAnsi"/>
+          <w:lang w:val="en-NL"/>
+        </w:rPr>
+        <w:t xml:space="preserve">zozeer </w:t>
+      </w:r>
+      <w:r>
+        <w:rPr>
+          <w:rFonts w:cstheme="minorHAnsi"/>
+          <w:lang w:val="en-NL"/>
+        </w:rPr>
+        <w:t xml:space="preserve">de staat opheffen, </w:t>
       </w:r>
       <w:r>
         <w:rPr>
@@ -1052,14 +1262,42 @@
           <w:rFonts w:cstheme="minorHAnsi"/>
           <w:lang w:val="en-NL"/>
         </w:rPr>
-        <w:t>. De ReAwaken-tour is daar een voorbeeld van waar complottheorie, misinformatie, ontkennen van verkiezinsuitslagen samenkomen. Dat is volgens Stewart niets nieuws want paranoia en samenzwering is niets nieuws in de Amerikaase geschiedenis</w:t>
-      </w:r>
-      <w:r>
-        <w:rPr>
-          <w:rFonts w:cstheme="minorHAnsi"/>
-          <w:lang w:val="en-NL"/>
-        </w:rPr>
-        <w:t xml:space="preserve"> alleen wordt het nu in de strijd tegen democratie ingezet.</w:t>
+        <w:t>. De ReAwaken-tour is daar een voorbeeld van waar complottheorie, misinformatie, ontkennen van verkiezinsuitslagen samenkomen. Dat is volgens Stewart niets nieuws want paranoia en samenzwering</w:t>
+      </w:r>
+      <w:r>
+        <w:rPr>
+          <w:rFonts w:cstheme="minorHAnsi"/>
+          <w:lang w:val="en-NL"/>
+        </w:rPr>
+        <w:t xml:space="preserve"> is er</w:t>
+      </w:r>
+      <w:r>
+        <w:rPr>
+          <w:rFonts w:cstheme="minorHAnsi"/>
+          <w:lang w:val="en-NL"/>
+        </w:rPr>
+        <w:t xml:space="preserve"> in de Amerikaase geschiedenis</w:t>
+      </w:r>
+      <w:r>
+        <w:rPr>
+          <w:rFonts w:cstheme="minorHAnsi"/>
+          <w:lang w:val="en-NL"/>
+        </w:rPr>
+        <w:t xml:space="preserve"> </w:t>
+      </w:r>
+      <w:r>
+        <w:rPr>
+          <w:rFonts w:cstheme="minorHAnsi"/>
+          <w:lang w:val="en-NL"/>
+        </w:rPr>
+        <w:t>altijd geweest. A</w:t>
+      </w:r>
+      <w:r>
+        <w:rPr>
+          <w:rFonts w:cstheme="minorHAnsi"/>
+          <w:lang w:val="en-NL"/>
+        </w:rPr>
+        <w:t>lleen wordt het nu in de strijd tegen democratie ingezet.</w:t>
       </w:r>
     </w:p>
     <w:p>
@@ -1110,7 +1348,7 @@
           <w:rFonts w:cstheme="minorHAnsi"/>
           <w:lang w:val="en-NL"/>
         </w:rPr>
-        <w:t xml:space="preserve">De anti-democratische beweging is volgens Stewart een symptoom en niet de oorzaak van de Amerikaanse crisis in de samenleving waar nu sprake van is. Belangrijk is het volgens Stewart deze ontwikkeling te verklaren. Meegespeeld heeft in ieder geval de grote economische ongelijkheid </w:t>
+        <w:t xml:space="preserve">De anti-democratische beweging is volgens Stewart een symptoom en niet de oorzaak van de Amerikaanse crisis in de samenleving waar nu sprake van is. Belangrijk is het deze ontwikkeling te verklaren. Meegespeeld heeft in ieder geval de grote economische ongelijkheid </w:t>
       </w:r>
       <w:r>
         <w:rPr>
@@ -1201,7 +1439,21 @@
           <w:rFonts w:cstheme="minorHAnsi"/>
           <w:lang w:val="en-NL"/>
         </w:rPr>
-        <w:t xml:space="preserve">doet het </w:t>
+        <w:t xml:space="preserve">doet </w:t>
+      </w:r>
+      <w:r>
+        <w:rPr>
+          <w:rFonts w:cstheme="minorHAnsi"/>
+          <w:lang w:val="en-NL"/>
+        </w:rPr>
+        <w:t>die</w:t>
+      </w:r>
+      <w:r>
+        <w:rPr>
+          <w:rFonts w:cstheme="minorHAnsi"/>
+          <w:lang w:val="en-NL"/>
+        </w:rPr>
+        <w:t xml:space="preserve"> </w:t>
       </w:r>
       <w:r>
         <w:rPr>
@@ -1236,7 +1488,21 @@
           <w:rFonts w:cstheme="minorHAnsi"/>
           <w:lang w:val="en-NL"/>
         </w:rPr>
-        <w:t xml:space="preserve"> zien dat deze beweging geen hoofdkwartier heeft, maar wel een krachtig netwerk van leiders, strategen en donoren. Het kent ook allerlei organisaties die met elkaar verbonden zijn, waar mensen bij betrokken zijn </w:t>
+        <w:t xml:space="preserve"> zien dat deze beweging geen hoofdkwartier heeft, maar wel een krachtig netwerk van leiders, strategen en donoren. Het kent ook allerlei organisaties die met elkaar verbonden zijn, waar mensen bij betrokken zijn en </w:t>
+      </w:r>
+      <w:r>
+        <w:rPr>
+          <w:rFonts w:cstheme="minorHAnsi"/>
+          <w:lang w:val="en-NL"/>
+        </w:rPr>
+        <w:t xml:space="preserve">er zijn </w:t>
+      </w:r>
+      <w:r>
+        <w:rPr>
+          <w:rFonts w:cstheme="minorHAnsi"/>
+          <w:lang w:val="en-NL"/>
+        </w:rPr>
+        <w:t xml:space="preserve">allerlei </w:t>
       </w:r>
       <w:r>
         <w:rPr>
@@ -1244,21 +1510,7 @@
           <w:lang w:val="en-NL"/>
         </w:rPr>
         <w:lastRenderedPageBreak/>
-        <w:t xml:space="preserve">en </w:t>
-      </w:r>
-      <w:r>
-        <w:rPr>
-          <w:rFonts w:cstheme="minorHAnsi"/>
-          <w:lang w:val="en-NL"/>
-        </w:rPr>
-        <w:t xml:space="preserve">er zijn </w:t>
-      </w:r>
-      <w:r>
-        <w:rPr>
-          <w:rFonts w:cstheme="minorHAnsi"/>
-          <w:lang w:val="en-NL"/>
-        </w:rPr>
-        <w:t>allerlei initiatieven om het anti-democratisch programma uit te voeren. De dominante ideologie van deze anti-democratisch beweging is het christelijk nationalisme, die ook sterke internationale verbinding kent met authoritaire regimes in Rusland en Hongarije onder andere.</w:t>
+        <w:t>initiatieven om het anti-democratisch programma uit te voeren. De dominante ideologie van deze anti-democratisch beweging is het christelijk nationalisme, die ook sterke internationale verbinding kent met autoritaire regimes in Rusland en Hongarije onder andere.</w:t>
       </w:r>
     </w:p>
     <w:p>
@@ -1275,7 +1527,49 @@
           <w:lang w:val="en-NL"/>
         </w:rPr>
         <w:tab/>
-        <w:t xml:space="preserve">Het lezen van het boek maakt je niet vrolijk. Stewart blijft hoopvol. Amerika heeft eerder in de geschiedenis tegen het autoritaire aangeschuurd en daarvan terug gekomen. Zij noemt een aantal punten waarop ze </w:t>
+        <w:t xml:space="preserve">Het lezen van het boek maakt je niet vrolijk. Stewart </w:t>
+      </w:r>
+      <w:r>
+        <w:rPr>
+          <w:rFonts w:cstheme="minorHAnsi"/>
+          <w:lang w:val="en-NL"/>
+        </w:rPr>
+        <w:t xml:space="preserve">zelf </w:t>
+      </w:r>
+      <w:r>
+        <w:rPr>
+          <w:rFonts w:cstheme="minorHAnsi"/>
+          <w:lang w:val="en-NL"/>
+        </w:rPr>
+        <w:t xml:space="preserve">blijft </w:t>
+      </w:r>
+      <w:r>
+        <w:rPr>
+          <w:rFonts w:cstheme="minorHAnsi"/>
+          <w:lang w:val="en-NL"/>
+        </w:rPr>
+        <w:t xml:space="preserve">toch </w:t>
+      </w:r>
+      <w:r>
+        <w:rPr>
+          <w:rFonts w:cstheme="minorHAnsi"/>
+          <w:lang w:val="en-NL"/>
+        </w:rPr>
+        <w:t xml:space="preserve">hoopvol. Amerika heeft eerder in de geschiedenis tegen het autoritaire aangeschuurd en </w:t>
+      </w:r>
+      <w:r>
+        <w:rPr>
+          <w:rFonts w:cstheme="minorHAnsi"/>
+          <w:lang w:val="en-NL"/>
+        </w:rPr>
+        <w:t xml:space="preserve">is </w:t>
+      </w:r>
+      <w:r>
+        <w:rPr>
+          <w:rFonts w:cstheme="minorHAnsi"/>
+          <w:lang w:val="en-NL"/>
+        </w:rPr>
+        <w:t xml:space="preserve">daarvan terug gekomen. Zij noemt een aantal punten waarop ze </w:t>
       </w:r>
       <w:r>
         <w:rPr>
@@ -1289,7 +1583,21 @@
           <w:rFonts w:cstheme="minorHAnsi"/>
           <w:lang w:val="en-NL"/>
         </w:rPr>
-        <w:t xml:space="preserve"> hoop op democratie baseert. Allereert, schrijft ze, moet we ons ervan bewust zijn dat we nog steeds in de meerderheid zijn. Daarvoor is het wel goed om te kijken welke politieke hervormingen hier nodig zijn. Een meer proportioneel systeem van representatie moet daarom overwogen worden. Daarnaast </w:t>
+        <w:t xml:space="preserve"> hoop op democratie baseert. Allereert, schrijft ze, moet we ons ervan bewust zijn dat we nog steeds in de meerderheid zijn. Daarvoor is het wel goed om te kijken welke politieke hervormingen hier nodig zijn. Een meer proportioneel systeem van representatie </w:t>
+      </w:r>
+      <w:r>
+        <w:rPr>
+          <w:rFonts w:cstheme="minorHAnsi"/>
+          <w:lang w:val="en-NL"/>
+        </w:rPr>
+        <w:t>is daarom het overwegen waard</w:t>
+      </w:r>
+      <w:r>
+        <w:rPr>
+          <w:rFonts w:cstheme="minorHAnsi"/>
+          <w:lang w:val="en-NL"/>
+        </w:rPr>
+        <w:t xml:space="preserve">. Daarnaast </w:t>
       </w:r>
       <w:r>
         <w:rPr>
@@ -1387,7 +1695,7 @@
           <w:rFonts w:cstheme="minorHAnsi"/>
           <w:lang w:val="en-NL"/>
         </w:rPr>
-        <w:t xml:space="preserve">blijft macht. Als er iets van de anti-democratische beweging te leren is, is dat organisatie er toe doet.  Het is nodig om over langere termijn te denken, te investeren in mensen en organisaties, coalities op te bouwen en lokaal bezig te zijn. Iedereen moet zich afvragen wat kan ikzelf doen en </w:t>
+        <w:t xml:space="preserve">blijft macht. Als er iets van de anti-democratische beweging te leren is, is dat organisatie er toe doet. Het is nodig om over langere termijn te denken, te investeren in mensen en organisaties, coalities op te bouwen en lokaal bezig te zijn. Iedereen moet zich afvragen wat kan ikzelf doen en </w:t>
       </w:r>
       <w:r>
         <w:rPr>
@@ -1586,7 +1894,35 @@
           <w:rFonts w:cstheme="minorHAnsi"/>
           <w:lang w:val="en-NL"/>
         </w:rPr>
-        <w:t xml:space="preserve"> politieke macht te grijpen. </w:t>
+        <w:t xml:space="preserve"> politieke macht </w:t>
+      </w:r>
+      <w:r>
+        <w:rPr>
+          <w:rFonts w:cstheme="minorHAnsi"/>
+          <w:lang w:val="en-NL"/>
+        </w:rPr>
+        <w:t xml:space="preserve">daadwerkelijk </w:t>
+      </w:r>
+      <w:r>
+        <w:rPr>
+          <w:rFonts w:cstheme="minorHAnsi"/>
+          <w:lang w:val="en-NL"/>
+        </w:rPr>
+        <w:t>te grijpen</w:t>
+      </w:r>
+      <w:r>
+        <w:rPr>
+          <w:rFonts w:cstheme="minorHAnsi"/>
+          <w:lang w:val="en-NL"/>
+        </w:rPr>
+        <w:t xml:space="preserve"> en het systeem krijgt fascistische trekken</w:t>
+      </w:r>
+      <w:r>
+        <w:rPr>
+          <w:rFonts w:cstheme="minorHAnsi"/>
+          <w:lang w:val="en-NL"/>
+        </w:rPr>
+        <w:t xml:space="preserve">. </w:t>
       </w:r>
       <w:r>
         <w:rPr>
@@ -1600,7 +1936,21 @@
           <w:rFonts w:cstheme="minorHAnsi"/>
           <w:lang w:val="en-NL"/>
         </w:rPr>
-        <w:t xml:space="preserve"> en dat het erop aankomt</w:t>
+        <w:t xml:space="preserve"> en </w:t>
+      </w:r>
+      <w:r>
+        <w:rPr>
+          <w:rFonts w:cstheme="minorHAnsi"/>
+          <w:lang w:val="en-NL"/>
+        </w:rPr>
+        <w:t xml:space="preserve">wel duidelijk is dat </w:t>
+      </w:r>
+      <w:r>
+        <w:rPr>
+          <w:rFonts w:cstheme="minorHAnsi"/>
+          <w:lang w:val="en-NL"/>
+        </w:rPr>
+        <w:t>het erop aankomt</w:t>
       </w:r>
       <w:r>
         <w:rPr>
@@ -1681,6 +2031,7 @@
           <w:rFonts w:cstheme="minorHAnsi"/>
           <w:lang w:val="en-NL"/>
         </w:rPr>
+        <w:lastRenderedPageBreak/>
         <w:t>&lt;br&gt;</w:t>
       </w:r>
     </w:p>
@@ -1706,7 +2057,6 @@
           <w:rFonts w:cstheme="minorHAnsi"/>
           <w:lang w:val="en-NL"/>
         </w:rPr>
-        <w:lastRenderedPageBreak/>
         <w:t>Stewart, K.</w:t>
       </w:r>
       <w:r>

</xml_diff>